<commit_message>
Creacion de los criterios de aceptacion para cada historia de usuario
</commit_message>
<xml_diff>
--- a/HU-Mundocente_v1.docx
+++ b/HU-Mundocente_v1.docx
@@ -1,6 +1,6 @@
 
 <file path=word/document.xml><?xml version="1.0" encoding="utf-8"?>
-<w:document xmlns:wpc="http://schemas.microsoft.com/office/word/2010/wordprocessingCanvas" xmlns:mc="http://schemas.openxmlformats.org/markup-compatibility/2006" xmlns:o="urn:schemas-microsoft-com:office:office" xmlns:r="http://schemas.openxmlformats.org/officeDocument/2006/relationships" xmlns:m="http://schemas.openxmlformats.org/officeDocument/2006/math" xmlns:v="urn:schemas-microsoft-com:vml" xmlns:wp14="http://schemas.microsoft.com/office/word/2010/wordprocessingDrawing" xmlns:wp="http://schemas.openxmlformats.org/drawingml/2006/wordprocessingDrawing" xmlns:w10="urn:schemas-microsoft-com:office:word" xmlns:w="http://schemas.openxmlformats.org/wordprocessingml/2006/main" xmlns:w14="http://schemas.microsoft.com/office/word/2010/wordml" xmlns:w15="http://schemas.microsoft.com/office/word/2012/wordml" xmlns:wpg="http://schemas.microsoft.com/office/word/2010/wordprocessingGroup" xmlns:wpi="http://schemas.microsoft.com/office/word/2010/wordprocessingInk" xmlns:wne="http://schemas.microsoft.com/office/word/2006/wordml" xmlns:wps="http://schemas.microsoft.com/office/word/2010/wordprocessingShape" mc:Ignorable="w14 w15 wp14">
+<w:document xmlns:wpc="http://schemas.microsoft.com/office/word/2010/wordprocessingCanvas" xmlns:mc="http://schemas.openxmlformats.org/markup-compatibility/2006" xmlns:o="urn:schemas-microsoft-com:office:office" xmlns:r="http://schemas.openxmlformats.org/officeDocument/2006/relationships" xmlns:m="http://schemas.openxmlformats.org/officeDocument/2006/math" xmlns:v="urn:schemas-microsoft-com:vml" xmlns:wp14="http://schemas.microsoft.com/office/word/2010/wordprocessingDrawing" xmlns:wp="http://schemas.openxmlformats.org/drawingml/2006/wordprocessingDrawing" xmlns:w10="urn:schemas-microsoft-com:office:word" xmlns:w="http://schemas.openxmlformats.org/wordprocessingml/2006/main" xmlns:w14="http://schemas.microsoft.com/office/word/2010/wordml" xmlns:wpg="http://schemas.microsoft.com/office/word/2010/wordprocessingGroup" xmlns:wpi="http://schemas.microsoft.com/office/word/2010/wordprocessingInk" xmlns:wne="http://schemas.microsoft.com/office/word/2006/wordml" xmlns:wps="http://schemas.microsoft.com/office/word/2010/wordprocessingShape" mc:Ignorable="w14 wp14">
   <w:background w:color="FFFFFF"/>
   <w:body>
     <w:p>
@@ -16,17 +16,8 @@
           <w:sz w:val="24"/>
           <w:szCs w:val="24"/>
         </w:rPr>
-        <w:t xml:space="preserve">HISTORIAS DE USUARIOS- </w:t>
+        <w:t>HISTORIAS DE USUARIOS- MUNDOCENTE</w:t>
       </w:r>
-      <w:proofErr w:type="spellStart"/>
-      <w:r>
-        <w:rPr>
-          <w:sz w:val="24"/>
-          <w:szCs w:val="24"/>
-        </w:rPr>
-        <w:t>MUNDOCENTE</w:t>
-      </w:r>
-      <w:proofErr w:type="spellEnd"/>
     </w:p>
     <w:p>
       <w:pPr>
@@ -81,8 +72,6 @@
           <w:szCs w:val="24"/>
         </w:rPr>
       </w:pPr>
-      <w:bookmarkStart w:id="0" w:name="_GoBack"/>
-      <w:bookmarkEnd w:id="0"/>
     </w:p>
     <w:p>
       <w:pPr>
@@ -221,21 +210,12 @@
           <w:szCs w:val="24"/>
         </w:rPr>
       </w:pPr>
-      <w:proofErr w:type="spellStart"/>
       <w:r>
         <w:rPr>
           <w:sz w:val="24"/>
           <w:szCs w:val="24"/>
         </w:rPr>
-        <w:t>LUDHIN</w:t>
-      </w:r>
-      <w:proofErr w:type="spellEnd"/>
-      <w:r>
-        <w:rPr>
-          <w:sz w:val="24"/>
-          <w:szCs w:val="24"/>
-        </w:rPr>
-        <w:t xml:space="preserve"> VIVIAN SANDOVAL  MONTAÑEZ</w:t>
+        <w:t>LUDHIN VIVIAN SANDOVAL  MONTAÑEZ</w:t>
       </w:r>
     </w:p>
     <w:p>
@@ -493,14 +473,14 @@
       <w:pPr>
         <w:jc w:val="center"/>
         <w:rPr>
-          <w:sz w:val="40"/>
-          <w:szCs w:val="40"/>
+          <w:sz w:val="24"/>
+          <w:szCs w:val="24"/>
         </w:rPr>
       </w:pPr>
       <w:r>
         <w:rPr>
-          <w:sz w:val="40"/>
-          <w:szCs w:val="40"/>
+          <w:sz w:val="24"/>
+          <w:szCs w:val="24"/>
         </w:rPr>
         <w:lastRenderedPageBreak/>
         <w:t>HISTORIAS DE USUARIO</w:t>
@@ -510,8 +490,8 @@
       <w:pPr>
         <w:jc w:val="center"/>
         <w:rPr>
-          <w:sz w:val="40"/>
-          <w:szCs w:val="40"/>
+          <w:sz w:val="24"/>
+          <w:szCs w:val="24"/>
         </w:rPr>
       </w:pPr>
     </w:p>
@@ -546,12 +526,16 @@
             <w:pPr>
               <w:spacing w:line="288" w:lineRule="auto"/>
               <w:ind w:left="120"/>
-            </w:pPr>
-            <w:r>
-              <w:rPr>
-                <w:rFonts w:ascii="Calibri" w:eastAsia="Calibri" w:hAnsi="Calibri" w:cs="Calibri"/>
-                <w:sz w:val="28"/>
-                <w:szCs w:val="28"/>
+              <w:rPr>
+                <w:sz w:val="24"/>
+                <w:szCs w:val="24"/>
+              </w:rPr>
+            </w:pPr>
+            <w:r>
+              <w:rPr>
+                <w:rFonts w:eastAsia="Calibri"/>
+                <w:sz w:val="24"/>
+                <w:szCs w:val="24"/>
               </w:rPr>
               <w:t>NÚMERO:  1</w:t>
             </w:r>
@@ -575,12 +559,16 @@
             <w:pPr>
               <w:spacing w:line="288" w:lineRule="auto"/>
               <w:ind w:left="120"/>
-            </w:pPr>
-            <w:r>
-              <w:rPr>
-                <w:rFonts w:ascii="Calibri" w:eastAsia="Calibri" w:hAnsi="Calibri" w:cs="Calibri"/>
-                <w:sz w:val="28"/>
-                <w:szCs w:val="28"/>
+              <w:rPr>
+                <w:sz w:val="24"/>
+                <w:szCs w:val="24"/>
+              </w:rPr>
+            </w:pPr>
+            <w:r>
+              <w:rPr>
+                <w:rFonts w:eastAsia="Calibri"/>
+                <w:sz w:val="24"/>
+                <w:szCs w:val="24"/>
               </w:rPr>
               <w:t>NOMBRE HISTORIA: Usuario Docente</w:t>
             </w:r>
@@ -610,25 +598,97 @@
             <w:pPr>
               <w:spacing w:line="288" w:lineRule="auto"/>
               <w:ind w:left="120"/>
-            </w:pPr>
-            <w:r>
-              <w:rPr>
-                <w:rFonts w:ascii="Calibri" w:eastAsia="Calibri" w:hAnsi="Calibri" w:cs="Calibri"/>
-                <w:sz w:val="28"/>
-                <w:szCs w:val="28"/>
+              <w:rPr>
+                <w:sz w:val="24"/>
+                <w:szCs w:val="24"/>
+              </w:rPr>
+            </w:pPr>
+            <w:r>
+              <w:rPr>
+                <w:rFonts w:eastAsia="Calibri"/>
+                <w:sz w:val="24"/>
+                <w:szCs w:val="24"/>
               </w:rPr>
               <w:t>DESCRIPCIÓN: Como cliente quiero  que exista un tipo  de usuario Docente, para que pueda realizar la respectiva búsqueda de información referente a revistas científicas, convocatorias docentes y eventos académicos.</w:t>
             </w:r>
+          </w:p>
+        </w:tc>
+      </w:tr>
+      <w:tr>
+        <w:tblPrEx>
+          <w:tblBorders>
+            <w:top w:val="single" w:sz="4" w:space="0" w:color="auto"/>
+            <w:left w:val="single" w:sz="4" w:space="0" w:color="auto"/>
+            <w:bottom w:val="single" w:sz="4" w:space="0" w:color="auto"/>
+            <w:right w:val="single" w:sz="4" w:space="0" w:color="auto"/>
+            <w:insideH w:val="single" w:sz="4" w:space="0" w:color="auto"/>
+            <w:insideV w:val="single" w:sz="4" w:space="0" w:color="auto"/>
+          </w:tblBorders>
+          <w:tblCellMar>
+            <w:left w:w="70" w:type="dxa"/>
+            <w:right w:w="70" w:type="dxa"/>
+          </w:tblCellMar>
+          <w:tblLook w:val="0000" w:firstRow="0" w:lastRow="0" w:firstColumn="0" w:lastColumn="0" w:noHBand="0" w:noVBand="0"/>
+        </w:tblPrEx>
+        <w:trPr>
+          <w:trHeight w:val="315"/>
+        </w:trPr>
+        <w:tc>
+          <w:tcPr>
+            <w:tcW w:w="9030" w:type="dxa"/>
+            <w:gridSpan w:val="2"/>
+          </w:tcPr>
+          <w:p>
+            <w:pPr>
+              <w:ind w:left="120"/>
+              <w:rPr>
+                <w:sz w:val="24"/>
+                <w:szCs w:val="24"/>
+              </w:rPr>
+            </w:pPr>
+            <w:r>
+              <w:rPr>
+                <w:sz w:val="24"/>
+                <w:szCs w:val="24"/>
+              </w:rPr>
+              <w:t>CRITERIOS DE ACEPTACION:</w:t>
+            </w:r>
+            <w:r>
+              <w:rPr>
+                <w:sz w:val="24"/>
+                <w:szCs w:val="24"/>
+              </w:rPr>
+              <w:t xml:space="preserve"> Mostrar un mensaje de confirmación que indique que el usuario docente ha sido creado exitosamente y así mismo pueda realizar las diferentes búsquedas.</w:t>
+            </w:r>
+          </w:p>
+          <w:p>
+            <w:pPr>
+              <w:ind w:left="120"/>
+              <w:rPr>
+                <w:sz w:val="24"/>
+                <w:szCs w:val="24"/>
+              </w:rPr>
+            </w:pPr>
           </w:p>
         </w:tc>
       </w:tr>
     </w:tbl>
     <w:p>
       <w:pPr>
-        <w:ind w:left="120"/>
-      </w:pPr>
-    </w:p>
-    <w:p/>
+        <w:rPr>
+          <w:sz w:val="24"/>
+          <w:szCs w:val="24"/>
+        </w:rPr>
+      </w:pPr>
+    </w:p>
+    <w:p>
+      <w:pPr>
+        <w:rPr>
+          <w:sz w:val="24"/>
+          <w:szCs w:val="24"/>
+        </w:rPr>
+      </w:pPr>
+    </w:p>
     <w:tbl>
       <w:tblPr>
         <w:tblStyle w:val="a0"/>
@@ -660,12 +720,16 @@
             <w:pPr>
               <w:spacing w:line="288" w:lineRule="auto"/>
               <w:ind w:left="120"/>
-            </w:pPr>
-            <w:r>
-              <w:rPr>
-                <w:rFonts w:ascii="Calibri" w:eastAsia="Calibri" w:hAnsi="Calibri" w:cs="Calibri"/>
-                <w:sz w:val="28"/>
-                <w:szCs w:val="28"/>
+              <w:rPr>
+                <w:sz w:val="24"/>
+                <w:szCs w:val="24"/>
+              </w:rPr>
+            </w:pPr>
+            <w:r>
+              <w:rPr>
+                <w:rFonts w:eastAsia="Calibri"/>
+                <w:sz w:val="24"/>
+                <w:szCs w:val="24"/>
               </w:rPr>
               <w:t>NÚMERO:  2</w:t>
             </w:r>
@@ -689,12 +753,16 @@
             <w:pPr>
               <w:spacing w:line="288" w:lineRule="auto"/>
               <w:ind w:left="120"/>
-            </w:pPr>
-            <w:r>
-              <w:rPr>
-                <w:rFonts w:ascii="Calibri" w:eastAsia="Calibri" w:hAnsi="Calibri" w:cs="Calibri"/>
-                <w:sz w:val="28"/>
-                <w:szCs w:val="28"/>
+              <w:rPr>
+                <w:sz w:val="24"/>
+                <w:szCs w:val="24"/>
+              </w:rPr>
+            </w:pPr>
+            <w:r>
+              <w:rPr>
+                <w:rFonts w:eastAsia="Calibri"/>
+                <w:sz w:val="24"/>
+                <w:szCs w:val="24"/>
               </w:rPr>
               <w:t xml:space="preserve">NOMBRE HISTORIA: Usuario Universidad/Institución-académica </w:t>
             </w:r>
@@ -725,22 +793,131 @@
               <w:spacing w:line="288" w:lineRule="auto"/>
               <w:ind w:left="120"/>
               <w:jc w:val="both"/>
-            </w:pPr>
-            <w:r>
-              <w:rPr>
-                <w:rFonts w:ascii="Calibri" w:eastAsia="Calibri" w:hAnsi="Calibri" w:cs="Calibri"/>
-                <w:sz w:val="28"/>
-                <w:szCs w:val="28"/>
+              <w:rPr>
+                <w:sz w:val="24"/>
+                <w:szCs w:val="24"/>
+              </w:rPr>
+            </w:pPr>
+            <w:r>
+              <w:rPr>
+                <w:rFonts w:eastAsia="Calibri"/>
+                <w:sz w:val="24"/>
+                <w:szCs w:val="24"/>
               </w:rPr>
               <w:t>DESCRIPCIÓN: Como cliente quiero que exista un tipo de usuario Universidad/Institución-académica, para que pueda realizar, la  respectiva publicación de información acerca de revistas científicas, convocatorias docentes y eventos académicos.</w:t>
             </w:r>
+          </w:p>
+        </w:tc>
+      </w:tr>
+      <w:tr>
+        <w:tblPrEx>
+          <w:tblBorders>
+            <w:top w:val="single" w:sz="4" w:space="0" w:color="auto"/>
+            <w:left w:val="single" w:sz="4" w:space="0" w:color="auto"/>
+            <w:bottom w:val="single" w:sz="4" w:space="0" w:color="auto"/>
+            <w:right w:val="single" w:sz="4" w:space="0" w:color="auto"/>
+            <w:insideH w:val="single" w:sz="4" w:space="0" w:color="auto"/>
+            <w:insideV w:val="single" w:sz="4" w:space="0" w:color="auto"/>
+          </w:tblBorders>
+          <w:tblCellMar>
+            <w:left w:w="70" w:type="dxa"/>
+            <w:right w:w="70" w:type="dxa"/>
+          </w:tblCellMar>
+          <w:tblLook w:val="0000" w:firstRow="0" w:lastRow="0" w:firstColumn="0" w:lastColumn="0" w:noHBand="0" w:noVBand="0"/>
+        </w:tblPrEx>
+        <w:trPr>
+          <w:trHeight w:val="390"/>
+        </w:trPr>
+        <w:tc>
+          <w:tcPr>
+            <w:tcW w:w="9040" w:type="dxa"/>
+            <w:gridSpan w:val="2"/>
+          </w:tcPr>
+          <w:p>
+            <w:pPr>
+              <w:ind w:left="120"/>
+              <w:rPr>
+                <w:sz w:val="24"/>
+                <w:szCs w:val="24"/>
+              </w:rPr>
+            </w:pPr>
+            <w:r>
+              <w:rPr>
+                <w:sz w:val="24"/>
+                <w:szCs w:val="24"/>
+              </w:rPr>
+              <w:t>CRITERIOS DE ACEPTACION:</w:t>
+            </w:r>
+            <w:r>
+              <w:rPr>
+                <w:sz w:val="24"/>
+                <w:szCs w:val="24"/>
+              </w:rPr>
+              <w:t xml:space="preserve"> </w:t>
+            </w:r>
+            <w:r>
+              <w:rPr>
+                <w:sz w:val="24"/>
+                <w:szCs w:val="24"/>
+              </w:rPr>
+              <w:t xml:space="preserve">Mostrar un mensaje de confirmación que indique que el usuario </w:t>
+            </w:r>
+            <w:r>
+              <w:rPr>
+                <w:sz w:val="24"/>
+                <w:szCs w:val="24"/>
+              </w:rPr>
+              <w:t xml:space="preserve">universidad </w:t>
+            </w:r>
+            <w:r>
+              <w:rPr>
+                <w:sz w:val="24"/>
+                <w:szCs w:val="24"/>
+              </w:rPr>
+              <w:t>ha sido creado exitosamente y así mismo pueda realizar las diferentes</w:t>
+            </w:r>
+            <w:r>
+              <w:rPr>
+                <w:sz w:val="24"/>
+                <w:szCs w:val="24"/>
+              </w:rPr>
+              <w:t xml:space="preserve"> publicaciones</w:t>
+            </w:r>
+            <w:r>
+              <w:rPr>
+                <w:sz w:val="24"/>
+                <w:szCs w:val="24"/>
+              </w:rPr>
+              <w:t>.</w:t>
+            </w:r>
+          </w:p>
+          <w:p>
+            <w:pPr>
+              <w:rPr>
+                <w:sz w:val="24"/>
+                <w:szCs w:val="24"/>
+              </w:rPr>
+            </w:pPr>
           </w:p>
         </w:tc>
       </w:tr>
     </w:tbl>
-    <w:p/>
-    <w:p/>
-    <w:p/>
+    <w:p>
+      <w:pPr>
+        <w:rPr>
+          <w:sz w:val="24"/>
+          <w:szCs w:val="24"/>
+        </w:rPr>
+      </w:pPr>
+    </w:p>
+    <w:p>
+      <w:pPr>
+        <w:rPr>
+          <w:sz w:val="24"/>
+          <w:szCs w:val="24"/>
+        </w:rPr>
+      </w:pPr>
+    </w:p>
     <w:tbl>
       <w:tblPr>
         <w:tblStyle w:val="a1"/>
@@ -772,12 +949,16 @@
             <w:pPr>
               <w:spacing w:line="288" w:lineRule="auto"/>
               <w:ind w:left="120"/>
-            </w:pPr>
-            <w:r>
-              <w:rPr>
-                <w:rFonts w:ascii="Calibri" w:eastAsia="Calibri" w:hAnsi="Calibri" w:cs="Calibri"/>
-                <w:sz w:val="28"/>
-                <w:szCs w:val="28"/>
+              <w:rPr>
+                <w:sz w:val="24"/>
+                <w:szCs w:val="24"/>
+              </w:rPr>
+            </w:pPr>
+            <w:r>
+              <w:rPr>
+                <w:rFonts w:eastAsia="Calibri"/>
+                <w:sz w:val="24"/>
+                <w:szCs w:val="24"/>
               </w:rPr>
               <w:t>NÚMERO:  3</w:t>
             </w:r>
@@ -801,12 +982,16 @@
             <w:pPr>
               <w:spacing w:line="288" w:lineRule="auto"/>
               <w:ind w:left="120"/>
-            </w:pPr>
-            <w:r>
-              <w:rPr>
-                <w:rFonts w:ascii="Calibri" w:eastAsia="Calibri" w:hAnsi="Calibri" w:cs="Calibri"/>
-                <w:sz w:val="28"/>
-                <w:szCs w:val="28"/>
+              <w:rPr>
+                <w:sz w:val="24"/>
+                <w:szCs w:val="24"/>
+              </w:rPr>
+            </w:pPr>
+            <w:r>
+              <w:rPr>
+                <w:rFonts w:eastAsia="Calibri"/>
+                <w:sz w:val="24"/>
+                <w:szCs w:val="24"/>
               </w:rPr>
               <w:t>NOMBRE HISTORIA: Usuarios no registrados</w:t>
             </w:r>
@@ -837,14 +1022,67 @@
               <w:spacing w:line="288" w:lineRule="auto"/>
               <w:ind w:left="120"/>
               <w:jc w:val="both"/>
-            </w:pPr>
-            <w:r>
-              <w:rPr>
-                <w:rFonts w:ascii="Calibri" w:eastAsia="Calibri" w:hAnsi="Calibri" w:cs="Calibri"/>
-                <w:sz w:val="28"/>
-                <w:szCs w:val="28"/>
+              <w:rPr>
+                <w:sz w:val="24"/>
+                <w:szCs w:val="24"/>
+              </w:rPr>
+            </w:pPr>
+            <w:r>
+              <w:rPr>
+                <w:rFonts w:eastAsia="Calibri"/>
+                <w:sz w:val="24"/>
+                <w:szCs w:val="24"/>
               </w:rPr>
               <w:t>DESCRIPCIÓN: Como cliente quiero que los usuarios que no se encuentran registrados en el aplicativo web, puedan utilizarlo sin ninguna restricción.</w:t>
+            </w:r>
+          </w:p>
+        </w:tc>
+      </w:tr>
+      <w:tr>
+        <w:tblPrEx>
+          <w:tblBorders>
+            <w:top w:val="single" w:sz="4" w:space="0" w:color="auto"/>
+            <w:left w:val="single" w:sz="4" w:space="0" w:color="auto"/>
+            <w:bottom w:val="single" w:sz="4" w:space="0" w:color="auto"/>
+            <w:right w:val="single" w:sz="4" w:space="0" w:color="auto"/>
+            <w:insideH w:val="single" w:sz="4" w:space="0" w:color="auto"/>
+            <w:insideV w:val="single" w:sz="4" w:space="0" w:color="auto"/>
+          </w:tblBorders>
+          <w:tblCellMar>
+            <w:left w:w="70" w:type="dxa"/>
+            <w:right w:w="70" w:type="dxa"/>
+          </w:tblCellMar>
+          <w:tblLook w:val="0000" w:firstRow="0" w:lastRow="0" w:firstColumn="0" w:lastColumn="0" w:noHBand="0" w:noVBand="0"/>
+        </w:tblPrEx>
+        <w:trPr>
+          <w:trHeight w:val="300"/>
+        </w:trPr>
+        <w:tc>
+          <w:tcPr>
+            <w:tcW w:w="9040" w:type="dxa"/>
+            <w:gridSpan w:val="2"/>
+          </w:tcPr>
+          <w:p>
+            <w:pPr>
+              <w:ind w:left="120"/>
+              <w:rPr>
+                <w:sz w:val="24"/>
+                <w:szCs w:val="24"/>
+              </w:rPr>
+            </w:pPr>
+            <w:r>
+              <w:rPr>
+                <w:sz w:val="24"/>
+                <w:szCs w:val="24"/>
+              </w:rPr>
+              <w:t>CRITERIOS DE ACEPTACION:</w:t>
+            </w:r>
+            <w:r>
+              <w:rPr>
+                <w:sz w:val="24"/>
+                <w:szCs w:val="24"/>
+              </w:rPr>
+              <w:t xml:space="preserve"> Mostrar toda la información sin que sea necesario registrarse en el aplicativo.</w:t>
             </w:r>
           </w:p>
         </w:tc>
@@ -852,10 +1090,20 @@
     </w:tbl>
     <w:p>
       <w:pPr>
-        <w:ind w:left="120"/>
-      </w:pPr>
-    </w:p>
-    <w:p/>
+        <w:rPr>
+          <w:sz w:val="24"/>
+          <w:szCs w:val="24"/>
+        </w:rPr>
+      </w:pPr>
+    </w:p>
+    <w:p>
+      <w:pPr>
+        <w:rPr>
+          <w:sz w:val="24"/>
+          <w:szCs w:val="24"/>
+        </w:rPr>
+      </w:pPr>
+    </w:p>
     <w:tbl>
       <w:tblPr>
         <w:tblStyle w:val="a2"/>
@@ -887,12 +1135,16 @@
             <w:pPr>
               <w:spacing w:line="288" w:lineRule="auto"/>
               <w:ind w:left="120"/>
-            </w:pPr>
-            <w:r>
-              <w:rPr>
-                <w:rFonts w:ascii="Calibri" w:eastAsia="Calibri" w:hAnsi="Calibri" w:cs="Calibri"/>
-                <w:sz w:val="28"/>
-                <w:szCs w:val="28"/>
+              <w:rPr>
+                <w:sz w:val="24"/>
+                <w:szCs w:val="24"/>
+              </w:rPr>
+            </w:pPr>
+            <w:r>
+              <w:rPr>
+                <w:rFonts w:eastAsia="Calibri"/>
+                <w:sz w:val="24"/>
+                <w:szCs w:val="24"/>
               </w:rPr>
               <w:t>NÚMERO:  4</w:t>
             </w:r>
@@ -916,12 +1168,16 @@
             <w:pPr>
               <w:spacing w:line="288" w:lineRule="auto"/>
               <w:ind w:left="120"/>
-            </w:pPr>
-            <w:r>
-              <w:rPr>
-                <w:rFonts w:ascii="Calibri" w:eastAsia="Calibri" w:hAnsi="Calibri" w:cs="Calibri"/>
-                <w:sz w:val="28"/>
-                <w:szCs w:val="28"/>
+              <w:rPr>
+                <w:sz w:val="24"/>
+                <w:szCs w:val="24"/>
+              </w:rPr>
+            </w:pPr>
+            <w:r>
+              <w:rPr>
+                <w:rFonts w:eastAsia="Calibri"/>
+                <w:sz w:val="24"/>
+                <w:szCs w:val="24"/>
               </w:rPr>
               <w:t xml:space="preserve">NOMBRE HISTORIA: Diseño web adaptable </w:t>
             </w:r>
@@ -952,30 +1208,83 @@
               <w:spacing w:line="288" w:lineRule="auto"/>
               <w:ind w:left="120"/>
               <w:jc w:val="both"/>
-            </w:pPr>
-            <w:r>
-              <w:rPr>
-                <w:rFonts w:ascii="Calibri" w:eastAsia="Calibri" w:hAnsi="Calibri" w:cs="Calibri"/>
-                <w:sz w:val="28"/>
-                <w:szCs w:val="28"/>
+              <w:rPr>
+                <w:sz w:val="24"/>
+                <w:szCs w:val="24"/>
+              </w:rPr>
+            </w:pPr>
+            <w:r>
+              <w:rPr>
+                <w:rFonts w:eastAsia="Calibri"/>
+                <w:sz w:val="24"/>
+                <w:szCs w:val="24"/>
               </w:rPr>
               <w:t>DESCRIPCIÓN: Como usuario quiero ver el sitio web desde cualquier computador o dispositivo móvil, para poder</w:t>
             </w:r>
             <w:r>
               <w:rPr>
-                <w:rFonts w:ascii="Calibri" w:eastAsia="Calibri" w:hAnsi="Calibri" w:cs="Calibri"/>
-                <w:sz w:val="28"/>
-                <w:szCs w:val="28"/>
+                <w:rFonts w:eastAsia="Calibri"/>
+                <w:sz w:val="24"/>
+                <w:szCs w:val="24"/>
               </w:rPr>
               <w:t xml:space="preserve"> acceder</w:t>
             </w:r>
             <w:r>
               <w:rPr>
-                <w:rFonts w:ascii="Calibri" w:eastAsia="Calibri" w:hAnsi="Calibri" w:cs="Calibri"/>
-                <w:sz w:val="28"/>
-                <w:szCs w:val="28"/>
+                <w:rFonts w:eastAsia="Calibri"/>
+                <w:sz w:val="24"/>
+                <w:szCs w:val="24"/>
               </w:rPr>
               <w:t xml:space="preserve"> a la información desde cualquier lugar en el que se encuentre.</w:t>
+            </w:r>
+          </w:p>
+        </w:tc>
+      </w:tr>
+      <w:tr>
+        <w:tblPrEx>
+          <w:tblBorders>
+            <w:top w:val="single" w:sz="4" w:space="0" w:color="auto"/>
+            <w:left w:val="single" w:sz="4" w:space="0" w:color="auto"/>
+            <w:bottom w:val="single" w:sz="4" w:space="0" w:color="auto"/>
+            <w:right w:val="single" w:sz="4" w:space="0" w:color="auto"/>
+            <w:insideH w:val="single" w:sz="4" w:space="0" w:color="auto"/>
+            <w:insideV w:val="single" w:sz="4" w:space="0" w:color="auto"/>
+          </w:tblBorders>
+          <w:tblCellMar>
+            <w:left w:w="70" w:type="dxa"/>
+            <w:right w:w="70" w:type="dxa"/>
+          </w:tblCellMar>
+          <w:tblLook w:val="0000" w:firstRow="0" w:lastRow="0" w:firstColumn="0" w:lastColumn="0" w:noHBand="0" w:noVBand="0"/>
+        </w:tblPrEx>
+        <w:trPr>
+          <w:trHeight w:val="480"/>
+        </w:trPr>
+        <w:tc>
+          <w:tcPr>
+            <w:tcW w:w="9040" w:type="dxa"/>
+            <w:gridSpan w:val="2"/>
+          </w:tcPr>
+          <w:p>
+            <w:pPr>
+              <w:ind w:left="120"/>
+              <w:rPr>
+                <w:sz w:val="24"/>
+                <w:szCs w:val="24"/>
+              </w:rPr>
+            </w:pPr>
+            <w:r>
+              <w:rPr>
+                <w:sz w:val="24"/>
+                <w:szCs w:val="24"/>
+              </w:rPr>
+              <w:t>CRITERIOS DE ACEPTACION:</w:t>
+            </w:r>
+            <w:r>
+              <w:rPr>
+                <w:sz w:val="24"/>
+                <w:szCs w:val="24"/>
+              </w:rPr>
+              <w:t xml:space="preserve"> Acceder desde un dispositivo móvil y un computador para verificar que se adapte dependiendo el tamaño del dispositivo y poder ver la información.</w:t>
             </w:r>
           </w:p>
         </w:tc>
@@ -984,49 +1293,12 @@
     <w:p>
       <w:pPr>
         <w:ind w:left="120"/>
-      </w:pPr>
-    </w:p>
-    <w:p>
-      <w:pPr>
-        <w:ind w:left="120"/>
-      </w:pPr>
-    </w:p>
-    <w:p>
-      <w:pPr>
-        <w:ind w:left="120"/>
-      </w:pPr>
-    </w:p>
-    <w:p>
-      <w:pPr>
-        <w:ind w:left="120"/>
-      </w:pPr>
-    </w:p>
-    <w:p>
-      <w:pPr>
-        <w:ind w:left="120"/>
-      </w:pPr>
-    </w:p>
-    <w:p>
-      <w:pPr>
-        <w:ind w:left="120"/>
-      </w:pPr>
-    </w:p>
-    <w:p>
-      <w:pPr>
-        <w:ind w:left="120"/>
-      </w:pPr>
-    </w:p>
-    <w:p>
-      <w:pPr>
-        <w:ind w:left="120"/>
-      </w:pPr>
-    </w:p>
-    <w:p>
-      <w:pPr>
-        <w:ind w:left="120"/>
-      </w:pPr>
-    </w:p>
-    <w:p/>
+        <w:rPr>
+          <w:sz w:val="24"/>
+          <w:szCs w:val="24"/>
+        </w:rPr>
+      </w:pPr>
+    </w:p>
     <w:tbl>
       <w:tblPr>
         <w:tblStyle w:val="a3"/>
@@ -1058,13 +1330,18 @@
             <w:pPr>
               <w:spacing w:line="288" w:lineRule="auto"/>
               <w:ind w:left="120"/>
-            </w:pPr>
-            <w:r>
-              <w:rPr>
-                <w:rFonts w:ascii="Calibri" w:eastAsia="Calibri" w:hAnsi="Calibri" w:cs="Calibri"/>
-                <w:sz w:val="28"/>
-                <w:szCs w:val="28"/>
-              </w:rPr>
+              <w:rPr>
+                <w:sz w:val="24"/>
+                <w:szCs w:val="24"/>
+              </w:rPr>
+            </w:pPr>
+            <w:r>
+              <w:rPr>
+                <w:rFonts w:eastAsia="Calibri"/>
+                <w:sz w:val="24"/>
+                <w:szCs w:val="24"/>
+              </w:rPr>
+              <w:lastRenderedPageBreak/>
               <w:t>NÚMERO:  5</w:t>
             </w:r>
           </w:p>
@@ -1087,12 +1364,16 @@
             <w:pPr>
               <w:spacing w:line="288" w:lineRule="auto"/>
               <w:ind w:left="120"/>
-            </w:pPr>
-            <w:r>
-              <w:rPr>
-                <w:rFonts w:ascii="Calibri" w:eastAsia="Calibri" w:hAnsi="Calibri" w:cs="Calibri"/>
-                <w:sz w:val="28"/>
-                <w:szCs w:val="28"/>
+              <w:rPr>
+                <w:sz w:val="24"/>
+                <w:szCs w:val="24"/>
+              </w:rPr>
+            </w:pPr>
+            <w:r>
+              <w:rPr>
+                <w:rFonts w:eastAsia="Calibri"/>
+                <w:sz w:val="24"/>
+                <w:szCs w:val="24"/>
               </w:rPr>
               <w:t>NOMBRE HISTORIA: Registro usuario Docente</w:t>
             </w:r>
@@ -1123,6 +1404,10 @@
               <w:spacing w:line="288" w:lineRule="auto"/>
               <w:ind w:left="120"/>
               <w:jc w:val="center"/>
+              <w:rPr>
+                <w:sz w:val="24"/>
+                <w:szCs w:val="24"/>
+              </w:rPr>
             </w:pPr>
           </w:p>
           <w:p>
@@ -1130,21 +1415,102 @@
               <w:spacing w:line="288" w:lineRule="auto"/>
               <w:ind w:left="120"/>
               <w:jc w:val="both"/>
-            </w:pPr>
-            <w:r>
-              <w:rPr>
-                <w:rFonts w:ascii="Calibri" w:eastAsia="Calibri" w:hAnsi="Calibri" w:cs="Calibri"/>
-                <w:sz w:val="28"/>
-                <w:szCs w:val="28"/>
+              <w:rPr>
+                <w:sz w:val="24"/>
+                <w:szCs w:val="24"/>
+              </w:rPr>
+            </w:pPr>
+            <w:r>
+              <w:rPr>
+                <w:rFonts w:eastAsia="Calibri"/>
+                <w:sz w:val="24"/>
+                <w:szCs w:val="24"/>
               </w:rPr>
               <w:t>DESCRIPCIÓN: Como usuario Docente quiero que el registro sea lo más sencillo posible, con la opción de poder registrarse  por medio de cuentas de redes sociales.</w:t>
+            </w:r>
+          </w:p>
+        </w:tc>
+      </w:tr>
+      <w:tr>
+        <w:tblPrEx>
+          <w:tblBorders>
+            <w:top w:val="single" w:sz="4" w:space="0" w:color="auto"/>
+            <w:left w:val="single" w:sz="4" w:space="0" w:color="auto"/>
+            <w:bottom w:val="single" w:sz="4" w:space="0" w:color="auto"/>
+            <w:right w:val="single" w:sz="4" w:space="0" w:color="auto"/>
+            <w:insideH w:val="single" w:sz="4" w:space="0" w:color="auto"/>
+            <w:insideV w:val="single" w:sz="4" w:space="0" w:color="auto"/>
+          </w:tblBorders>
+          <w:tblCellMar>
+            <w:left w:w="70" w:type="dxa"/>
+            <w:right w:w="70" w:type="dxa"/>
+          </w:tblCellMar>
+          <w:tblLook w:val="0000" w:firstRow="0" w:lastRow="0" w:firstColumn="0" w:lastColumn="0" w:noHBand="0" w:noVBand="0"/>
+        </w:tblPrEx>
+        <w:trPr>
+          <w:trHeight w:val="300"/>
+        </w:trPr>
+        <w:tc>
+          <w:tcPr>
+            <w:tcW w:w="9040" w:type="dxa"/>
+            <w:gridSpan w:val="2"/>
+          </w:tcPr>
+          <w:p>
+            <w:pPr>
+              <w:ind w:left="120"/>
+              <w:rPr>
+                <w:sz w:val="24"/>
+                <w:szCs w:val="24"/>
+              </w:rPr>
+            </w:pPr>
+            <w:r>
+              <w:rPr>
+                <w:sz w:val="24"/>
+                <w:szCs w:val="24"/>
+              </w:rPr>
+              <w:t>CRITERIOS DE ACEPTACION:</w:t>
+            </w:r>
+            <w:r>
+              <w:rPr>
+                <w:sz w:val="24"/>
+                <w:szCs w:val="24"/>
+              </w:rPr>
+              <w:t xml:space="preserve"> </w:t>
+            </w:r>
+            <w:r>
+              <w:rPr>
+                <w:sz w:val="24"/>
+                <w:szCs w:val="24"/>
+              </w:rPr>
+              <w:t xml:space="preserve">Verificar que los datos de registro sean los más importantes y necesarios </w:t>
+            </w:r>
+            <w:r>
+              <w:rPr>
+                <w:sz w:val="24"/>
+                <w:szCs w:val="24"/>
+              </w:rPr>
+              <w:t>y mostrar un mensaje de confirmación que el usuario ha sido creado con éxito.</w:t>
             </w:r>
           </w:p>
         </w:tc>
       </w:tr>
     </w:tbl>
-    <w:p/>
-    <w:p/>
+    <w:p>
+      <w:pPr>
+        <w:rPr>
+          <w:sz w:val="24"/>
+          <w:szCs w:val="24"/>
+        </w:rPr>
+      </w:pPr>
+    </w:p>
+    <w:p>
+      <w:pPr>
+        <w:rPr>
+          <w:sz w:val="24"/>
+          <w:szCs w:val="24"/>
+        </w:rPr>
+      </w:pPr>
+    </w:p>
     <w:tbl>
       <w:tblPr>
         <w:tblStyle w:val="a4"/>
@@ -1176,12 +1542,16 @@
             <w:pPr>
               <w:spacing w:line="288" w:lineRule="auto"/>
               <w:ind w:left="120"/>
-            </w:pPr>
-            <w:r>
-              <w:rPr>
-                <w:rFonts w:ascii="Calibri" w:eastAsia="Calibri" w:hAnsi="Calibri" w:cs="Calibri"/>
-                <w:sz w:val="28"/>
-                <w:szCs w:val="28"/>
+              <w:rPr>
+                <w:sz w:val="24"/>
+                <w:szCs w:val="24"/>
+              </w:rPr>
+            </w:pPr>
+            <w:r>
+              <w:rPr>
+                <w:rFonts w:eastAsia="Calibri"/>
+                <w:sz w:val="24"/>
+                <w:szCs w:val="24"/>
               </w:rPr>
               <w:t>NÚMERO:  6</w:t>
             </w:r>
@@ -1205,12 +1575,16 @@
             <w:pPr>
               <w:spacing w:line="288" w:lineRule="auto"/>
               <w:ind w:left="120"/>
-            </w:pPr>
-            <w:r>
-              <w:rPr>
-                <w:rFonts w:ascii="Calibri" w:eastAsia="Calibri" w:hAnsi="Calibri" w:cs="Calibri"/>
-                <w:sz w:val="28"/>
-                <w:szCs w:val="28"/>
+              <w:rPr>
+                <w:sz w:val="24"/>
+                <w:szCs w:val="24"/>
+              </w:rPr>
+            </w:pPr>
+            <w:r>
+              <w:rPr>
+                <w:rFonts w:eastAsia="Calibri"/>
+                <w:sz w:val="24"/>
+                <w:szCs w:val="24"/>
               </w:rPr>
               <w:t>NOMBRE HISTORIA: Registro usuario Universidad/Institución-académica</w:t>
             </w:r>
@@ -1241,21 +1615,88 @@
               <w:spacing w:line="288" w:lineRule="auto"/>
               <w:ind w:left="120"/>
               <w:jc w:val="both"/>
-            </w:pPr>
-            <w:r>
-              <w:rPr>
-                <w:rFonts w:ascii="Calibri" w:eastAsia="Calibri" w:hAnsi="Calibri" w:cs="Calibri"/>
-                <w:sz w:val="28"/>
-                <w:szCs w:val="28"/>
+              <w:rPr>
+                <w:sz w:val="24"/>
+                <w:szCs w:val="24"/>
+              </w:rPr>
+            </w:pPr>
+            <w:r>
+              <w:rPr>
+                <w:rFonts w:eastAsia="Calibri"/>
+                <w:sz w:val="24"/>
+                <w:szCs w:val="24"/>
               </w:rPr>
               <w:t>DESCRIPCIÓN: Como cliente quiero que las personas vinculadas a una universidad o institución académica ingresen los datos correspondientes para que el administrador de la aplicación pueda verificar su vinculación.</w:t>
+            </w:r>
+          </w:p>
+        </w:tc>
+      </w:tr>
+      <w:tr>
+        <w:tblPrEx>
+          <w:tblBorders>
+            <w:top w:val="single" w:sz="4" w:space="0" w:color="auto"/>
+            <w:left w:val="single" w:sz="4" w:space="0" w:color="auto"/>
+            <w:bottom w:val="single" w:sz="4" w:space="0" w:color="auto"/>
+            <w:right w:val="single" w:sz="4" w:space="0" w:color="auto"/>
+            <w:insideH w:val="single" w:sz="4" w:space="0" w:color="auto"/>
+            <w:insideV w:val="single" w:sz="4" w:space="0" w:color="auto"/>
+          </w:tblBorders>
+          <w:tblCellMar>
+            <w:left w:w="70" w:type="dxa"/>
+            <w:right w:w="70" w:type="dxa"/>
+          </w:tblCellMar>
+          <w:tblLook w:val="0000" w:firstRow="0" w:lastRow="0" w:firstColumn="0" w:lastColumn="0" w:noHBand="0" w:noVBand="0"/>
+        </w:tblPrEx>
+        <w:trPr>
+          <w:trHeight w:val="330"/>
+        </w:trPr>
+        <w:tc>
+          <w:tcPr>
+            <w:tcW w:w="9040" w:type="dxa"/>
+            <w:gridSpan w:val="2"/>
+          </w:tcPr>
+          <w:p>
+            <w:pPr>
+              <w:ind w:left="120"/>
+              <w:rPr>
+                <w:sz w:val="24"/>
+                <w:szCs w:val="24"/>
+              </w:rPr>
+            </w:pPr>
+            <w:r>
+              <w:rPr>
+                <w:sz w:val="24"/>
+                <w:szCs w:val="24"/>
+              </w:rPr>
+              <w:t>CRITERIOS DE ACEPTACION:</w:t>
+            </w:r>
+            <w:r>
+              <w:rPr>
+                <w:sz w:val="24"/>
+                <w:szCs w:val="24"/>
+              </w:rPr>
+              <w:t xml:space="preserve"> Verificar que los datos solicitados para registrar una persona vinculada a una universidad sean los correspondientes y mostrar un mensaje de confirmación que el usuario ha sido creado con éxito.</w:t>
             </w:r>
           </w:p>
         </w:tc>
       </w:tr>
     </w:tbl>
-    <w:p/>
-    <w:p/>
+    <w:p>
+      <w:pPr>
+        <w:rPr>
+          <w:sz w:val="24"/>
+          <w:szCs w:val="24"/>
+        </w:rPr>
+      </w:pPr>
+    </w:p>
+    <w:p>
+      <w:pPr>
+        <w:rPr>
+          <w:sz w:val="24"/>
+          <w:szCs w:val="24"/>
+        </w:rPr>
+      </w:pPr>
+    </w:p>
     <w:tbl>
       <w:tblPr>
         <w:tblStyle w:val="a5"/>
@@ -1287,12 +1728,16 @@
             <w:pPr>
               <w:spacing w:line="288" w:lineRule="auto"/>
               <w:ind w:left="120"/>
-            </w:pPr>
-            <w:r>
-              <w:rPr>
-                <w:rFonts w:ascii="Calibri" w:eastAsia="Calibri" w:hAnsi="Calibri" w:cs="Calibri"/>
-                <w:sz w:val="28"/>
-                <w:szCs w:val="28"/>
+              <w:rPr>
+                <w:sz w:val="24"/>
+                <w:szCs w:val="24"/>
+              </w:rPr>
+            </w:pPr>
+            <w:r>
+              <w:rPr>
+                <w:rFonts w:eastAsia="Calibri"/>
+                <w:sz w:val="24"/>
+                <w:szCs w:val="24"/>
               </w:rPr>
               <w:t>NÚMERO:  7</w:t>
             </w:r>
@@ -1316,12 +1761,16 @@
             <w:pPr>
               <w:spacing w:line="288" w:lineRule="auto"/>
               <w:ind w:left="120"/>
-            </w:pPr>
-            <w:r>
-              <w:rPr>
-                <w:rFonts w:ascii="Calibri" w:eastAsia="Calibri" w:hAnsi="Calibri" w:cs="Calibri"/>
-                <w:sz w:val="28"/>
-                <w:szCs w:val="28"/>
+              <w:rPr>
+                <w:sz w:val="24"/>
+                <w:szCs w:val="24"/>
+              </w:rPr>
+            </w:pPr>
+            <w:r>
+              <w:rPr>
+                <w:rFonts w:eastAsia="Calibri"/>
+                <w:sz w:val="24"/>
+                <w:szCs w:val="24"/>
               </w:rPr>
               <w:t>NOMBRE HISTORIA: Mostrar información convocatorias docentes</w:t>
             </w:r>
@@ -1352,46 +1801,99 @@
               <w:spacing w:line="288" w:lineRule="auto"/>
               <w:ind w:left="120"/>
               <w:jc w:val="both"/>
-            </w:pPr>
-            <w:r>
-              <w:rPr>
-                <w:rFonts w:ascii="Calibri" w:eastAsia="Calibri" w:hAnsi="Calibri" w:cs="Calibri"/>
-                <w:sz w:val="28"/>
-                <w:szCs w:val="28"/>
+              <w:rPr>
+                <w:sz w:val="24"/>
+                <w:szCs w:val="24"/>
+              </w:rPr>
+            </w:pPr>
+            <w:r>
+              <w:rPr>
+                <w:rFonts w:eastAsia="Calibri"/>
+                <w:sz w:val="24"/>
+                <w:szCs w:val="24"/>
               </w:rPr>
               <w:t xml:space="preserve">DESCRIPCIÓN: Como usuario docente quiero que la información publicada sobre </w:t>
             </w:r>
             <w:r>
               <w:rPr>
-                <w:rFonts w:ascii="Calibri" w:eastAsia="Calibri" w:hAnsi="Calibri" w:cs="Calibri"/>
-                <w:sz w:val="28"/>
-                <w:szCs w:val="28"/>
+                <w:rFonts w:eastAsia="Calibri"/>
+                <w:sz w:val="24"/>
+                <w:szCs w:val="24"/>
               </w:rPr>
               <w:t>las convocatorias docentes</w:t>
             </w:r>
             <w:r>
               <w:rPr>
-                <w:rFonts w:ascii="Calibri" w:eastAsia="Calibri" w:hAnsi="Calibri" w:cs="Calibri"/>
-                <w:sz w:val="28"/>
-                <w:szCs w:val="28"/>
+                <w:rFonts w:eastAsia="Calibri"/>
+                <w:sz w:val="24"/>
+                <w:szCs w:val="24"/>
               </w:rPr>
               <w:t xml:space="preserve"> suministren datos como: nombre de la universidad en la cual hacen la convocatoria, cargo profesional, jornada laboral, fecha convocatoria y una enlace extra a la</w:t>
             </w:r>
             <w:r>
               <w:rPr>
-                <w:rFonts w:ascii="Calibri" w:eastAsia="Calibri" w:hAnsi="Calibri" w:cs="Calibri"/>
-                <w:sz w:val="28"/>
-                <w:szCs w:val="28"/>
+                <w:rFonts w:eastAsia="Calibri"/>
+                <w:sz w:val="24"/>
+                <w:szCs w:val="24"/>
               </w:rPr>
               <w:t xml:space="preserve"> convocatoria</w:t>
             </w:r>
             <w:r>
               <w:rPr>
-                <w:rFonts w:ascii="Calibri" w:eastAsia="Calibri" w:hAnsi="Calibri" w:cs="Calibri"/>
-                <w:sz w:val="28"/>
-                <w:szCs w:val="28"/>
+                <w:rFonts w:eastAsia="Calibri"/>
+                <w:sz w:val="24"/>
+                <w:szCs w:val="24"/>
               </w:rPr>
               <w:t xml:space="preserve"> en su sitio oficial.</w:t>
+            </w:r>
+          </w:p>
+        </w:tc>
+      </w:tr>
+      <w:tr>
+        <w:tblPrEx>
+          <w:tblBorders>
+            <w:top w:val="single" w:sz="4" w:space="0" w:color="auto"/>
+            <w:left w:val="single" w:sz="4" w:space="0" w:color="auto"/>
+            <w:bottom w:val="single" w:sz="4" w:space="0" w:color="auto"/>
+            <w:right w:val="single" w:sz="4" w:space="0" w:color="auto"/>
+            <w:insideH w:val="single" w:sz="4" w:space="0" w:color="auto"/>
+            <w:insideV w:val="single" w:sz="4" w:space="0" w:color="auto"/>
+          </w:tblBorders>
+          <w:tblCellMar>
+            <w:left w:w="70" w:type="dxa"/>
+            <w:right w:w="70" w:type="dxa"/>
+          </w:tblCellMar>
+          <w:tblLook w:val="0000" w:firstRow="0" w:lastRow="0" w:firstColumn="0" w:lastColumn="0" w:noHBand="0" w:noVBand="0"/>
+        </w:tblPrEx>
+        <w:trPr>
+          <w:trHeight w:val="375"/>
+        </w:trPr>
+        <w:tc>
+          <w:tcPr>
+            <w:tcW w:w="9040" w:type="dxa"/>
+            <w:gridSpan w:val="2"/>
+          </w:tcPr>
+          <w:p>
+            <w:pPr>
+              <w:ind w:left="120"/>
+              <w:rPr>
+                <w:sz w:val="24"/>
+                <w:szCs w:val="24"/>
+              </w:rPr>
+            </w:pPr>
+            <w:r>
+              <w:rPr>
+                <w:sz w:val="24"/>
+                <w:szCs w:val="24"/>
+              </w:rPr>
+              <w:t>CRITERIOS DE ACEPTACION:</w:t>
+            </w:r>
+            <w:r>
+              <w:rPr>
+                <w:sz w:val="24"/>
+                <w:szCs w:val="24"/>
+              </w:rPr>
+              <w:t xml:space="preserve"> Poder visualizar toda la información correspondiente a las convocatorias docentes con todos los datos respectivos de cada una.</w:t>
             </w:r>
           </w:p>
         </w:tc>
@@ -1399,10 +1901,76 @@
     </w:tbl>
     <w:p>
       <w:pPr>
-        <w:ind w:left="120"/>
-      </w:pPr>
-    </w:p>
-    <w:p/>
+        <w:rPr>
+          <w:sz w:val="24"/>
+          <w:szCs w:val="24"/>
+        </w:rPr>
+      </w:pPr>
+    </w:p>
+    <w:p>
+      <w:pPr>
+        <w:rPr>
+          <w:sz w:val="24"/>
+          <w:szCs w:val="24"/>
+        </w:rPr>
+      </w:pPr>
+    </w:p>
+    <w:p>
+      <w:pPr>
+        <w:rPr>
+          <w:sz w:val="24"/>
+          <w:szCs w:val="24"/>
+        </w:rPr>
+      </w:pPr>
+    </w:p>
+    <w:p>
+      <w:pPr>
+        <w:rPr>
+          <w:sz w:val="24"/>
+          <w:szCs w:val="24"/>
+        </w:rPr>
+      </w:pPr>
+    </w:p>
+    <w:p>
+      <w:pPr>
+        <w:rPr>
+          <w:sz w:val="24"/>
+          <w:szCs w:val="24"/>
+        </w:rPr>
+      </w:pPr>
+    </w:p>
+    <w:p>
+      <w:pPr>
+        <w:rPr>
+          <w:sz w:val="24"/>
+          <w:szCs w:val="24"/>
+        </w:rPr>
+      </w:pPr>
+    </w:p>
+    <w:p>
+      <w:pPr>
+        <w:rPr>
+          <w:sz w:val="24"/>
+          <w:szCs w:val="24"/>
+        </w:rPr>
+      </w:pPr>
+    </w:p>
+    <w:p>
+      <w:pPr>
+        <w:rPr>
+          <w:sz w:val="24"/>
+          <w:szCs w:val="24"/>
+        </w:rPr>
+      </w:pPr>
+    </w:p>
+    <w:p>
+      <w:pPr>
+        <w:rPr>
+          <w:sz w:val="24"/>
+          <w:szCs w:val="24"/>
+        </w:rPr>
+      </w:pPr>
+    </w:p>
     <w:tbl>
       <w:tblPr>
         <w:tblStyle w:val="a6"/>
@@ -1434,13 +2002,18 @@
             <w:pPr>
               <w:spacing w:line="288" w:lineRule="auto"/>
               <w:ind w:left="120"/>
-            </w:pPr>
-            <w:r>
-              <w:rPr>
-                <w:rFonts w:ascii="Calibri" w:eastAsia="Calibri" w:hAnsi="Calibri" w:cs="Calibri"/>
-                <w:sz w:val="28"/>
-                <w:szCs w:val="28"/>
-              </w:rPr>
+              <w:rPr>
+                <w:sz w:val="24"/>
+                <w:szCs w:val="24"/>
+              </w:rPr>
+            </w:pPr>
+            <w:r>
+              <w:rPr>
+                <w:rFonts w:eastAsia="Calibri"/>
+                <w:sz w:val="24"/>
+                <w:szCs w:val="24"/>
+              </w:rPr>
+              <w:lastRenderedPageBreak/>
               <w:t>NÚMERO:  8</w:t>
             </w:r>
           </w:p>
@@ -1463,12 +2036,16 @@
             <w:pPr>
               <w:spacing w:line="288" w:lineRule="auto"/>
               <w:ind w:left="120"/>
-            </w:pPr>
-            <w:r>
-              <w:rPr>
-                <w:rFonts w:ascii="Calibri" w:eastAsia="Calibri" w:hAnsi="Calibri" w:cs="Calibri"/>
-                <w:sz w:val="28"/>
-                <w:szCs w:val="28"/>
+              <w:rPr>
+                <w:sz w:val="24"/>
+                <w:szCs w:val="24"/>
+              </w:rPr>
+            </w:pPr>
+            <w:r>
+              <w:rPr>
+                <w:rFonts w:eastAsia="Calibri"/>
+                <w:sz w:val="24"/>
+                <w:szCs w:val="24"/>
               </w:rPr>
               <w:t>NOMBRE HISTORIA: Mostrar información revistas científicas</w:t>
             </w:r>
@@ -1499,12 +2076,16 @@
               <w:spacing w:line="288" w:lineRule="auto"/>
               <w:ind w:left="120"/>
               <w:jc w:val="both"/>
-            </w:pPr>
-            <w:r>
-              <w:rPr>
-                <w:rFonts w:ascii="Calibri" w:eastAsia="Calibri" w:hAnsi="Calibri" w:cs="Calibri"/>
-                <w:sz w:val="28"/>
-                <w:szCs w:val="28"/>
+              <w:rPr>
+                <w:sz w:val="24"/>
+                <w:szCs w:val="24"/>
+              </w:rPr>
+            </w:pPr>
+            <w:r>
+              <w:rPr>
+                <w:rFonts w:eastAsia="Calibri"/>
+                <w:sz w:val="24"/>
+                <w:szCs w:val="24"/>
               </w:rPr>
               <w:t>DESCRIPCIÓN: Como usuario docente quiero que las revistas científicas suministren información sobre su: nombre, enlace, recepción</w:t>
             </w:r>
@@ -1514,26 +2095,132 @@
               <w:spacing w:line="288" w:lineRule="auto"/>
               <w:ind w:left="120"/>
               <w:jc w:val="both"/>
-            </w:pPr>
-            <w:r>
-              <w:rPr>
-                <w:rFonts w:ascii="Calibri" w:eastAsia="Calibri" w:hAnsi="Calibri" w:cs="Calibri"/>
-                <w:sz w:val="28"/>
-                <w:szCs w:val="28"/>
+              <w:rPr>
+                <w:sz w:val="24"/>
+                <w:szCs w:val="24"/>
+              </w:rPr>
+            </w:pPr>
+            <w:r>
+              <w:rPr>
+                <w:rFonts w:eastAsia="Calibri"/>
+                <w:sz w:val="24"/>
+                <w:szCs w:val="24"/>
               </w:rPr>
               <w:t>(fechas establecidas o permanente) y la clasificación con la que cuenta (A1, A2, B, C)</w:t>
             </w:r>
+          </w:p>
+        </w:tc>
+      </w:tr>
+      <w:tr>
+        <w:tblPrEx>
+          <w:tblBorders>
+            <w:top w:val="single" w:sz="4" w:space="0" w:color="auto"/>
+            <w:left w:val="single" w:sz="4" w:space="0" w:color="auto"/>
+            <w:bottom w:val="single" w:sz="4" w:space="0" w:color="auto"/>
+            <w:right w:val="single" w:sz="4" w:space="0" w:color="auto"/>
+            <w:insideH w:val="single" w:sz="4" w:space="0" w:color="auto"/>
+            <w:insideV w:val="single" w:sz="4" w:space="0" w:color="auto"/>
+          </w:tblBorders>
+          <w:tblCellMar>
+            <w:left w:w="70" w:type="dxa"/>
+            <w:right w:w="70" w:type="dxa"/>
+          </w:tblCellMar>
+          <w:tblLook w:val="0000" w:firstRow="0" w:lastRow="0" w:firstColumn="0" w:lastColumn="0" w:noHBand="0" w:noVBand="0"/>
+        </w:tblPrEx>
+        <w:trPr>
+          <w:trHeight w:val="390"/>
+        </w:trPr>
+        <w:tc>
+          <w:tcPr>
+            <w:tcW w:w="9040" w:type="dxa"/>
+            <w:gridSpan w:val="2"/>
+          </w:tcPr>
+          <w:p>
+            <w:pPr>
+              <w:ind w:left="120"/>
+              <w:rPr>
+                <w:sz w:val="24"/>
+                <w:szCs w:val="24"/>
+              </w:rPr>
+            </w:pPr>
+            <w:r>
+              <w:rPr>
+                <w:sz w:val="24"/>
+                <w:szCs w:val="24"/>
+              </w:rPr>
+              <w:t>CRITERIOS DE ACEPTACION:</w:t>
+            </w:r>
+            <w:r>
+              <w:rPr>
+                <w:sz w:val="24"/>
+                <w:szCs w:val="24"/>
+              </w:rPr>
+              <w:t xml:space="preserve"> </w:t>
+            </w:r>
+            <w:r>
+              <w:rPr>
+                <w:sz w:val="24"/>
+                <w:szCs w:val="24"/>
+              </w:rPr>
+              <w:t xml:space="preserve">Poder visualizar toda la información correspondiente a las </w:t>
+            </w:r>
+            <w:r>
+              <w:rPr>
+                <w:sz w:val="24"/>
+                <w:szCs w:val="24"/>
+              </w:rPr>
+              <w:t>revistas científicas</w:t>
+            </w:r>
+            <w:r>
+              <w:rPr>
+                <w:sz w:val="24"/>
+                <w:szCs w:val="24"/>
+              </w:rPr>
+              <w:t xml:space="preserve"> con todos los datos respectivos</w:t>
+            </w:r>
+            <w:r>
+              <w:rPr>
+                <w:sz w:val="24"/>
+                <w:szCs w:val="24"/>
+              </w:rPr>
+              <w:t xml:space="preserve"> de cada una</w:t>
+            </w:r>
+            <w:r>
+              <w:rPr>
+                <w:sz w:val="24"/>
+                <w:szCs w:val="24"/>
+              </w:rPr>
+              <w:t>.</w:t>
+            </w:r>
+          </w:p>
+          <w:p>
+            <w:pPr>
+              <w:ind w:left="120"/>
+              <w:rPr>
+                <w:sz w:val="24"/>
+                <w:szCs w:val="24"/>
+              </w:rPr>
+            </w:pPr>
           </w:p>
         </w:tc>
       </w:tr>
     </w:tbl>
     <w:p>
       <w:pPr>
-        <w:ind w:left="120"/>
-      </w:pPr>
-    </w:p>
-    <w:p/>
-    <w:p/>
+        <w:rPr>
+          <w:sz w:val="24"/>
+          <w:szCs w:val="24"/>
+        </w:rPr>
+      </w:pPr>
+    </w:p>
+    <w:p>
+      <w:pPr>
+        <w:rPr>
+          <w:sz w:val="24"/>
+          <w:szCs w:val="24"/>
+        </w:rPr>
+      </w:pPr>
+    </w:p>
     <w:tbl>
       <w:tblPr>
         <w:tblStyle w:val="a7"/>
@@ -1565,14 +2252,17 @@
             <w:pPr>
               <w:spacing w:line="288" w:lineRule="auto"/>
               <w:ind w:left="120"/>
-            </w:pPr>
-            <w:r>
-              <w:rPr>
-                <w:rFonts w:ascii="Calibri" w:eastAsia="Calibri" w:hAnsi="Calibri" w:cs="Calibri"/>
-                <w:sz w:val="28"/>
-                <w:szCs w:val="28"/>
-              </w:rPr>
-              <w:lastRenderedPageBreak/>
+              <w:rPr>
+                <w:sz w:val="24"/>
+                <w:szCs w:val="24"/>
+              </w:rPr>
+            </w:pPr>
+            <w:r>
+              <w:rPr>
+                <w:rFonts w:eastAsia="Calibri"/>
+                <w:sz w:val="24"/>
+                <w:szCs w:val="24"/>
+              </w:rPr>
               <w:t>NÚMERO:  9</w:t>
             </w:r>
           </w:p>
@@ -1595,28 +2285,32 @@
             <w:pPr>
               <w:spacing w:line="288" w:lineRule="auto"/>
               <w:ind w:left="120"/>
-            </w:pPr>
-            <w:r>
-              <w:rPr>
-                <w:rFonts w:ascii="Calibri" w:eastAsia="Calibri" w:hAnsi="Calibri" w:cs="Calibri"/>
-                <w:sz w:val="28"/>
-                <w:szCs w:val="28"/>
+              <w:rPr>
+                <w:sz w:val="24"/>
+                <w:szCs w:val="24"/>
+              </w:rPr>
+            </w:pPr>
+            <w:r>
+              <w:rPr>
+                <w:rFonts w:eastAsia="Calibri"/>
+                <w:sz w:val="24"/>
+                <w:szCs w:val="24"/>
               </w:rPr>
               <w:t>NOMBRE HISTORIA:</w:t>
             </w:r>
             <w:r>
               <w:rPr>
-                <w:rFonts w:ascii="Calibri" w:eastAsia="Calibri" w:hAnsi="Calibri" w:cs="Calibri"/>
-                <w:sz w:val="28"/>
-                <w:szCs w:val="28"/>
+                <w:rFonts w:eastAsia="Calibri"/>
+                <w:sz w:val="24"/>
+                <w:szCs w:val="24"/>
               </w:rPr>
               <w:t xml:space="preserve"> </w:t>
             </w:r>
             <w:r>
               <w:rPr>
-                <w:rFonts w:ascii="Calibri" w:eastAsia="Calibri" w:hAnsi="Calibri" w:cs="Calibri"/>
-                <w:sz w:val="28"/>
-                <w:szCs w:val="28"/>
+                <w:rFonts w:eastAsia="Calibri"/>
+                <w:sz w:val="24"/>
+                <w:szCs w:val="24"/>
               </w:rPr>
               <w:t>Mostrar Información eventos académicos.</w:t>
             </w:r>
@@ -1647,28 +2341,32 @@
               <w:spacing w:line="288" w:lineRule="auto"/>
               <w:ind w:left="120"/>
               <w:jc w:val="both"/>
-            </w:pPr>
-            <w:r>
-              <w:rPr>
-                <w:rFonts w:ascii="Calibri" w:eastAsia="Calibri" w:hAnsi="Calibri" w:cs="Calibri"/>
-                <w:sz w:val="28"/>
-                <w:szCs w:val="28"/>
+              <w:rPr>
+                <w:sz w:val="24"/>
+                <w:szCs w:val="24"/>
+              </w:rPr>
+            </w:pPr>
+            <w:r>
+              <w:rPr>
+                <w:rFonts w:eastAsia="Calibri"/>
+                <w:sz w:val="24"/>
+                <w:szCs w:val="24"/>
               </w:rPr>
               <w:t>DESCRIPCIÓN: Como usuario docente quiero que los eventos académicos suministren información sobre su: nombre del evento, universidad en la que se realizará el evento,</w:t>
             </w:r>
             <w:r>
               <w:rPr>
-                <w:rFonts w:ascii="Calibri" w:eastAsia="Calibri" w:hAnsi="Calibri" w:cs="Calibri"/>
-                <w:sz w:val="28"/>
-                <w:szCs w:val="28"/>
+                <w:rFonts w:eastAsia="Calibri"/>
+                <w:sz w:val="24"/>
+                <w:szCs w:val="24"/>
               </w:rPr>
               <w:t xml:space="preserve"> </w:t>
             </w:r>
             <w:r>
               <w:rPr>
-                <w:rFonts w:ascii="Calibri" w:eastAsia="Calibri" w:hAnsi="Calibri" w:cs="Calibri"/>
-                <w:sz w:val="28"/>
-                <w:szCs w:val="28"/>
+                <w:rFonts w:eastAsia="Calibri"/>
+                <w:sz w:val="24"/>
+                <w:szCs w:val="24"/>
               </w:rPr>
               <w:t>departamento u oficina, fecha del evento, áreas de conocimiento, enlace para complementar la información.</w:t>
             </w:r>
@@ -1696,10 +2394,61 @@
           </w:tcPr>
           <w:p>
             <w:pPr>
-              <w:spacing w:line="288" w:lineRule="auto"/>
-              <w:ind w:left="120"/>
-              <w:jc w:val="center"/>
-            </w:pPr>
+              <w:ind w:left="120"/>
+              <w:rPr>
+                <w:sz w:val="24"/>
+                <w:szCs w:val="24"/>
+              </w:rPr>
+            </w:pPr>
+            <w:r>
+              <w:rPr>
+                <w:sz w:val="24"/>
+                <w:szCs w:val="24"/>
+              </w:rPr>
+              <w:t>CRITERIOS DE ACEPTACION:</w:t>
+            </w:r>
+            <w:r>
+              <w:rPr>
+                <w:sz w:val="24"/>
+                <w:szCs w:val="24"/>
+              </w:rPr>
+              <w:t xml:space="preserve"> </w:t>
+            </w:r>
+            <w:r>
+              <w:rPr>
+                <w:sz w:val="24"/>
+                <w:szCs w:val="24"/>
+              </w:rPr>
+              <w:t xml:space="preserve">Poder visualizar toda la información correspondiente a </w:t>
+            </w:r>
+            <w:r>
+              <w:rPr>
+                <w:sz w:val="24"/>
+                <w:szCs w:val="24"/>
+              </w:rPr>
+              <w:t>los eventos académicos</w:t>
+            </w:r>
+            <w:r>
+              <w:rPr>
+                <w:sz w:val="24"/>
+                <w:szCs w:val="24"/>
+              </w:rPr>
+              <w:t xml:space="preserve"> con todos los datos respectivos</w:t>
+            </w:r>
+            <w:r>
+              <w:rPr>
+                <w:sz w:val="24"/>
+                <w:szCs w:val="24"/>
+              </w:rPr>
+              <w:t xml:space="preserve"> de cada uno</w:t>
+            </w:r>
+            <w:r>
+              <w:rPr>
+                <w:sz w:val="24"/>
+                <w:szCs w:val="24"/>
+              </w:rPr>
+              <w:t>.</w:t>
+            </w:r>
           </w:p>
         </w:tc>
       </w:tr>
@@ -1707,12 +2456,19 @@
     <w:p>
       <w:pPr>
         <w:ind w:left="120"/>
-      </w:pPr>
-    </w:p>
-    <w:p/>
+        <w:rPr>
+          <w:sz w:val="24"/>
+          <w:szCs w:val="24"/>
+        </w:rPr>
+      </w:pPr>
+    </w:p>
     <w:p>
       <w:pPr>
         <w:ind w:left="120"/>
+        <w:rPr>
+          <w:sz w:val="24"/>
+          <w:szCs w:val="24"/>
+        </w:rPr>
       </w:pPr>
     </w:p>
     <w:tbl>
@@ -1746,12 +2502,16 @@
             <w:pPr>
               <w:spacing w:line="288" w:lineRule="auto"/>
               <w:ind w:left="120"/>
-            </w:pPr>
-            <w:r>
-              <w:rPr>
-                <w:rFonts w:ascii="Calibri" w:eastAsia="Calibri" w:hAnsi="Calibri" w:cs="Calibri"/>
-                <w:sz w:val="28"/>
-                <w:szCs w:val="28"/>
+              <w:rPr>
+                <w:sz w:val="24"/>
+                <w:szCs w:val="24"/>
+              </w:rPr>
+            </w:pPr>
+            <w:r>
+              <w:rPr>
+                <w:rFonts w:eastAsia="Calibri"/>
+                <w:sz w:val="24"/>
+                <w:szCs w:val="24"/>
               </w:rPr>
               <w:t>NÚMERO:  10</w:t>
             </w:r>
@@ -1775,12 +2535,16 @@
             <w:pPr>
               <w:spacing w:line="288" w:lineRule="auto"/>
               <w:ind w:left="120"/>
-            </w:pPr>
-            <w:r>
-              <w:rPr>
-                <w:rFonts w:ascii="Calibri" w:eastAsia="Calibri" w:hAnsi="Calibri" w:cs="Calibri"/>
-                <w:sz w:val="28"/>
-                <w:szCs w:val="28"/>
+              <w:rPr>
+                <w:sz w:val="24"/>
+                <w:szCs w:val="24"/>
+              </w:rPr>
+            </w:pPr>
+            <w:r>
+              <w:rPr>
+                <w:rFonts w:eastAsia="Calibri"/>
+                <w:sz w:val="24"/>
+                <w:szCs w:val="24"/>
               </w:rPr>
               <w:t>NOMBRE HISTORIA: Administración usuarios</w:t>
             </w:r>
@@ -1811,14 +2575,67 @@
               <w:spacing w:line="288" w:lineRule="auto"/>
               <w:ind w:left="120"/>
               <w:jc w:val="both"/>
-            </w:pPr>
-            <w:r>
-              <w:rPr>
-                <w:rFonts w:ascii="Calibri" w:eastAsia="Calibri" w:hAnsi="Calibri" w:cs="Calibri"/>
-                <w:sz w:val="28"/>
-                <w:szCs w:val="28"/>
+              <w:rPr>
+                <w:sz w:val="24"/>
+                <w:szCs w:val="24"/>
+              </w:rPr>
+            </w:pPr>
+            <w:r>
+              <w:rPr>
+                <w:rFonts w:eastAsia="Calibri"/>
+                <w:sz w:val="24"/>
+                <w:szCs w:val="24"/>
               </w:rPr>
               <w:t>DESCRIPCIÓN: Como cliente quiero administrar los usuarios y sus datos correspondientes para poder tener control y verificar la veracidad de la información de dichos usuarios.</w:t>
+            </w:r>
+          </w:p>
+        </w:tc>
+      </w:tr>
+      <w:tr>
+        <w:tblPrEx>
+          <w:tblBorders>
+            <w:top w:val="single" w:sz="4" w:space="0" w:color="auto"/>
+            <w:left w:val="single" w:sz="4" w:space="0" w:color="auto"/>
+            <w:bottom w:val="single" w:sz="4" w:space="0" w:color="auto"/>
+            <w:right w:val="single" w:sz="4" w:space="0" w:color="auto"/>
+            <w:insideH w:val="single" w:sz="4" w:space="0" w:color="auto"/>
+            <w:insideV w:val="single" w:sz="4" w:space="0" w:color="auto"/>
+          </w:tblBorders>
+          <w:tblCellMar>
+            <w:left w:w="70" w:type="dxa"/>
+            <w:right w:w="70" w:type="dxa"/>
+          </w:tblCellMar>
+          <w:tblLook w:val="0000" w:firstRow="0" w:lastRow="0" w:firstColumn="0" w:lastColumn="0" w:noHBand="0" w:noVBand="0"/>
+        </w:tblPrEx>
+        <w:trPr>
+          <w:trHeight w:val="270"/>
+        </w:trPr>
+        <w:tc>
+          <w:tcPr>
+            <w:tcW w:w="9040" w:type="dxa"/>
+            <w:gridSpan w:val="2"/>
+          </w:tcPr>
+          <w:p>
+            <w:pPr>
+              <w:ind w:left="120"/>
+              <w:rPr>
+                <w:sz w:val="24"/>
+                <w:szCs w:val="24"/>
+              </w:rPr>
+            </w:pPr>
+            <w:r>
+              <w:rPr>
+                <w:sz w:val="24"/>
+                <w:szCs w:val="24"/>
+              </w:rPr>
+              <w:t>CRITERIOS DE ACEPTACION:</w:t>
+            </w:r>
+            <w:r>
+              <w:rPr>
+                <w:sz w:val="24"/>
+                <w:szCs w:val="24"/>
+              </w:rPr>
+              <w:t xml:space="preserve"> Mostrar al administración todas las opciones y la información correspondiente de los usuarios.</w:t>
             </w:r>
           </w:p>
         </w:tc>
@@ -1827,11 +2644,19 @@
     <w:p>
       <w:pPr>
         <w:ind w:left="120"/>
+        <w:rPr>
+          <w:sz w:val="24"/>
+          <w:szCs w:val="24"/>
+        </w:rPr>
       </w:pPr>
     </w:p>
     <w:p>
       <w:pPr>
         <w:ind w:left="120"/>
+        <w:rPr>
+          <w:sz w:val="24"/>
+          <w:szCs w:val="24"/>
+        </w:rPr>
       </w:pPr>
     </w:p>
     <w:tbl>
@@ -1865,12 +2690,16 @@
             <w:pPr>
               <w:spacing w:line="288" w:lineRule="auto"/>
               <w:ind w:left="120"/>
-            </w:pPr>
-            <w:r>
-              <w:rPr>
-                <w:rFonts w:ascii="Calibri" w:eastAsia="Calibri" w:hAnsi="Calibri" w:cs="Calibri"/>
-                <w:sz w:val="28"/>
-                <w:szCs w:val="28"/>
+              <w:rPr>
+                <w:sz w:val="24"/>
+                <w:szCs w:val="24"/>
+              </w:rPr>
+            </w:pPr>
+            <w:r>
+              <w:rPr>
+                <w:rFonts w:eastAsia="Calibri"/>
+                <w:sz w:val="24"/>
+                <w:szCs w:val="24"/>
               </w:rPr>
               <w:t>NÚMERO:  11</w:t>
             </w:r>
@@ -1894,12 +2723,16 @@
             <w:pPr>
               <w:spacing w:line="288" w:lineRule="auto"/>
               <w:ind w:left="120"/>
-            </w:pPr>
-            <w:r>
-              <w:rPr>
-                <w:rFonts w:ascii="Calibri" w:eastAsia="Calibri" w:hAnsi="Calibri" w:cs="Calibri"/>
-                <w:sz w:val="28"/>
-                <w:szCs w:val="28"/>
+              <w:rPr>
+                <w:sz w:val="24"/>
+                <w:szCs w:val="24"/>
+              </w:rPr>
+            </w:pPr>
+            <w:r>
+              <w:rPr>
+                <w:rFonts w:eastAsia="Calibri"/>
+                <w:sz w:val="24"/>
+                <w:szCs w:val="24"/>
               </w:rPr>
               <w:t>NOMBRE HISTORIA: Administración de la información</w:t>
             </w:r>
@@ -1930,32 +2763,85 @@
               <w:spacing w:line="288" w:lineRule="auto"/>
               <w:ind w:left="120"/>
               <w:jc w:val="both"/>
-            </w:pPr>
-            <w:r>
-              <w:rPr>
-                <w:rFonts w:ascii="Calibri" w:eastAsia="Calibri" w:hAnsi="Calibri" w:cs="Calibri"/>
-                <w:sz w:val="28"/>
-                <w:szCs w:val="28"/>
+              <w:rPr>
+                <w:sz w:val="24"/>
+                <w:szCs w:val="24"/>
+              </w:rPr>
+            </w:pPr>
+            <w:r>
+              <w:rPr>
+                <w:rFonts w:eastAsia="Calibri"/>
+                <w:sz w:val="24"/>
+                <w:szCs w:val="24"/>
               </w:rPr>
               <w:t xml:space="preserve">DESCRIPCIÓN: Como cliente quiero gestionar las publicaciones en el sistema para evitar </w:t>
             </w:r>
             <w:proofErr w:type="spellStart"/>
             <w:r>
               <w:rPr>
-                <w:rFonts w:ascii="Calibri" w:eastAsia="Calibri" w:hAnsi="Calibri" w:cs="Calibri"/>
-                <w:sz w:val="28"/>
-                <w:szCs w:val="28"/>
+                <w:rFonts w:eastAsia="Calibri"/>
+                <w:sz w:val="24"/>
+                <w:szCs w:val="24"/>
               </w:rPr>
               <w:t>spam</w:t>
             </w:r>
             <w:proofErr w:type="spellEnd"/>
             <w:r>
               <w:rPr>
-                <w:rFonts w:ascii="Calibri" w:eastAsia="Calibri" w:hAnsi="Calibri" w:cs="Calibri"/>
-                <w:sz w:val="28"/>
-                <w:szCs w:val="28"/>
+                <w:rFonts w:eastAsia="Calibri"/>
+                <w:sz w:val="24"/>
+                <w:szCs w:val="24"/>
               </w:rPr>
               <w:t>, información falsa o contenidos vulgares.</w:t>
+            </w:r>
+          </w:p>
+        </w:tc>
+      </w:tr>
+      <w:tr>
+        <w:tblPrEx>
+          <w:tblBorders>
+            <w:top w:val="single" w:sz="4" w:space="0" w:color="auto"/>
+            <w:left w:val="single" w:sz="4" w:space="0" w:color="auto"/>
+            <w:bottom w:val="single" w:sz="4" w:space="0" w:color="auto"/>
+            <w:right w:val="single" w:sz="4" w:space="0" w:color="auto"/>
+            <w:insideH w:val="single" w:sz="4" w:space="0" w:color="auto"/>
+            <w:insideV w:val="single" w:sz="4" w:space="0" w:color="auto"/>
+          </w:tblBorders>
+          <w:tblCellMar>
+            <w:left w:w="70" w:type="dxa"/>
+            <w:right w:w="70" w:type="dxa"/>
+          </w:tblCellMar>
+          <w:tblLook w:val="0000" w:firstRow="0" w:lastRow="0" w:firstColumn="0" w:lastColumn="0" w:noHBand="0" w:noVBand="0"/>
+        </w:tblPrEx>
+        <w:trPr>
+          <w:trHeight w:val="270"/>
+        </w:trPr>
+        <w:tc>
+          <w:tcPr>
+            <w:tcW w:w="9040" w:type="dxa"/>
+            <w:gridSpan w:val="2"/>
+          </w:tcPr>
+          <w:p>
+            <w:pPr>
+              <w:ind w:left="120"/>
+              <w:rPr>
+                <w:sz w:val="24"/>
+                <w:szCs w:val="24"/>
+              </w:rPr>
+            </w:pPr>
+            <w:r>
+              <w:rPr>
+                <w:sz w:val="24"/>
+                <w:szCs w:val="24"/>
+              </w:rPr>
+              <w:t>CRITERIOS DE ACEPTACION:</w:t>
+            </w:r>
+            <w:r>
+              <w:rPr>
+                <w:sz w:val="24"/>
+                <w:szCs w:val="24"/>
+              </w:rPr>
+              <w:t xml:space="preserve"> Mostrar todas las opciones y la información de las publicaciones que se realizaran en el sistema.</w:t>
             </w:r>
           </w:p>
         </w:tc>
@@ -1963,10 +2849,22 @@
     </w:tbl>
     <w:p>
       <w:pPr>
-        <w:ind w:left="120"/>
-      </w:pPr>
-    </w:p>
-    <w:p/>
+        <w:rPr>
+          <w:sz w:val="24"/>
+          <w:szCs w:val="24"/>
+        </w:rPr>
+      </w:pPr>
+    </w:p>
+    <w:p>
+      <w:pPr>
+        <w:rPr>
+          <w:sz w:val="24"/>
+          <w:szCs w:val="24"/>
+        </w:rPr>
+      </w:pPr>
+      <w:bookmarkStart w:id="0" w:name="_GoBack"/>
+      <w:bookmarkEnd w:id="0"/>
+    </w:p>
     <w:tbl>
       <w:tblPr>
         <w:tblStyle w:val="aa"/>
@@ -1998,13 +2896,18 @@
             <w:pPr>
               <w:spacing w:line="288" w:lineRule="auto"/>
               <w:ind w:left="120"/>
-            </w:pPr>
-            <w:r>
-              <w:rPr>
-                <w:rFonts w:ascii="Calibri" w:eastAsia="Calibri" w:hAnsi="Calibri" w:cs="Calibri"/>
-                <w:sz w:val="28"/>
-                <w:szCs w:val="28"/>
-              </w:rPr>
+              <w:rPr>
+                <w:sz w:val="24"/>
+                <w:szCs w:val="24"/>
+              </w:rPr>
+            </w:pPr>
+            <w:r>
+              <w:rPr>
+                <w:rFonts w:eastAsia="Calibri"/>
+                <w:sz w:val="24"/>
+                <w:szCs w:val="24"/>
+              </w:rPr>
+              <w:lastRenderedPageBreak/>
               <w:t>NÚMERO:  12</w:t>
             </w:r>
           </w:p>
@@ -2027,12 +2930,16 @@
             <w:pPr>
               <w:spacing w:line="288" w:lineRule="auto"/>
               <w:ind w:left="120"/>
-            </w:pPr>
-            <w:r>
-              <w:rPr>
-                <w:rFonts w:ascii="Calibri" w:eastAsia="Calibri" w:hAnsi="Calibri" w:cs="Calibri"/>
-                <w:sz w:val="28"/>
-                <w:szCs w:val="28"/>
+              <w:rPr>
+                <w:sz w:val="24"/>
+                <w:szCs w:val="24"/>
+              </w:rPr>
+            </w:pPr>
+            <w:r>
+              <w:rPr>
+                <w:rFonts w:eastAsia="Calibri"/>
+                <w:sz w:val="24"/>
+                <w:szCs w:val="24"/>
               </w:rPr>
               <w:t>NOMBRE HISTORIA: Generar notificaciones</w:t>
             </w:r>
@@ -2063,30 +2970,90 @@
               <w:spacing w:line="288" w:lineRule="auto"/>
               <w:ind w:left="120"/>
               <w:jc w:val="both"/>
-            </w:pPr>
-            <w:r>
-              <w:rPr>
-                <w:rFonts w:ascii="Calibri" w:eastAsia="Calibri" w:hAnsi="Calibri" w:cs="Calibri"/>
-                <w:sz w:val="28"/>
-                <w:szCs w:val="28"/>
+              <w:rPr>
+                <w:sz w:val="24"/>
+                <w:szCs w:val="24"/>
+              </w:rPr>
+            </w:pPr>
+            <w:r>
+              <w:rPr>
+                <w:rFonts w:eastAsia="Calibri"/>
+                <w:sz w:val="24"/>
+                <w:szCs w:val="24"/>
               </w:rPr>
               <w:t>DESCRIPCIÓN: Como usuario Docente quiero se notifique al correo electrónico las convocatorias, revistas y eventos académicos que</w:t>
             </w:r>
             <w:r>
               <w:rPr>
-                <w:rFonts w:ascii="Calibri" w:eastAsia="Calibri" w:hAnsi="Calibri" w:cs="Calibri"/>
-                <w:sz w:val="28"/>
-                <w:szCs w:val="28"/>
+                <w:rFonts w:eastAsia="Calibri"/>
+                <w:sz w:val="24"/>
+                <w:szCs w:val="24"/>
               </w:rPr>
               <w:t xml:space="preserve"> </w:t>
             </w:r>
             <w:r>
               <w:rPr>
-                <w:rFonts w:ascii="Calibri" w:eastAsia="Calibri" w:hAnsi="Calibri" w:cs="Calibri"/>
-                <w:sz w:val="28"/>
-                <w:szCs w:val="28"/>
+                <w:rFonts w:eastAsia="Calibri"/>
+                <w:sz w:val="24"/>
+                <w:szCs w:val="24"/>
               </w:rPr>
               <w:t>se publican en el aplicativo web, sobre las áreas de interés del docente.</w:t>
+            </w:r>
+          </w:p>
+        </w:tc>
+      </w:tr>
+      <w:tr>
+        <w:tblPrEx>
+          <w:tblBorders>
+            <w:top w:val="single" w:sz="4" w:space="0" w:color="auto"/>
+            <w:left w:val="single" w:sz="4" w:space="0" w:color="auto"/>
+            <w:bottom w:val="single" w:sz="4" w:space="0" w:color="auto"/>
+            <w:right w:val="single" w:sz="4" w:space="0" w:color="auto"/>
+            <w:insideH w:val="single" w:sz="4" w:space="0" w:color="auto"/>
+            <w:insideV w:val="single" w:sz="4" w:space="0" w:color="auto"/>
+          </w:tblBorders>
+          <w:tblCellMar>
+            <w:left w:w="70" w:type="dxa"/>
+            <w:right w:w="70" w:type="dxa"/>
+          </w:tblCellMar>
+          <w:tblLook w:val="0000" w:firstRow="0" w:lastRow="0" w:firstColumn="0" w:lastColumn="0" w:noHBand="0" w:noVBand="0"/>
+        </w:tblPrEx>
+        <w:trPr>
+          <w:trHeight w:val="360"/>
+        </w:trPr>
+        <w:tc>
+          <w:tcPr>
+            <w:tcW w:w="9040" w:type="dxa"/>
+            <w:gridSpan w:val="2"/>
+          </w:tcPr>
+          <w:p>
+            <w:pPr>
+              <w:ind w:left="120"/>
+              <w:rPr>
+                <w:sz w:val="24"/>
+                <w:szCs w:val="24"/>
+              </w:rPr>
+            </w:pPr>
+            <w:r>
+              <w:rPr>
+                <w:sz w:val="24"/>
+                <w:szCs w:val="24"/>
+              </w:rPr>
+              <w:t>CRITERIOS DE ACEPTACION:</w:t>
+            </w:r>
+            <w:r>
+              <w:rPr>
+                <w:sz w:val="24"/>
+                <w:szCs w:val="24"/>
+              </w:rPr>
+              <w:t xml:space="preserve"> </w:t>
+            </w:r>
+            <w:r>
+              <w:rPr>
+                <w:sz w:val="24"/>
+                <w:szCs w:val="24"/>
+              </w:rPr>
+              <w:t>Verificar por medio del correo que las notificaciones de nuevas convocatorias, revistas o eventos académicos sean enviadas a los docentes.</w:t>
             </w:r>
           </w:p>
         </w:tc>
@@ -2094,10 +3061,20 @@
     </w:tbl>
     <w:p>
       <w:pPr>
-        <w:ind w:left="120"/>
-      </w:pPr>
-    </w:p>
-    <w:p/>
+        <w:rPr>
+          <w:sz w:val="24"/>
+          <w:szCs w:val="24"/>
+        </w:rPr>
+      </w:pPr>
+    </w:p>
+    <w:p>
+      <w:pPr>
+        <w:rPr>
+          <w:sz w:val="24"/>
+          <w:szCs w:val="24"/>
+        </w:rPr>
+      </w:pPr>
+    </w:p>
     <w:tbl>
       <w:tblPr>
         <w:tblStyle w:val="ab"/>
@@ -2129,12 +3106,16 @@
             <w:pPr>
               <w:spacing w:line="288" w:lineRule="auto"/>
               <w:ind w:left="120"/>
-            </w:pPr>
-            <w:r>
-              <w:rPr>
-                <w:rFonts w:ascii="Calibri" w:eastAsia="Calibri" w:hAnsi="Calibri" w:cs="Calibri"/>
-                <w:sz w:val="28"/>
-                <w:szCs w:val="28"/>
+              <w:rPr>
+                <w:sz w:val="24"/>
+                <w:szCs w:val="24"/>
+              </w:rPr>
+            </w:pPr>
+            <w:r>
+              <w:rPr>
+                <w:rFonts w:eastAsia="Calibri"/>
+                <w:sz w:val="24"/>
+                <w:szCs w:val="24"/>
               </w:rPr>
               <w:t>NÚMERO:  13</w:t>
             </w:r>
@@ -2158,12 +3139,16 @@
             <w:pPr>
               <w:spacing w:line="288" w:lineRule="auto"/>
               <w:ind w:left="120"/>
-            </w:pPr>
-            <w:r>
-              <w:rPr>
-                <w:rFonts w:ascii="Calibri" w:eastAsia="Calibri" w:hAnsi="Calibri" w:cs="Calibri"/>
-                <w:sz w:val="28"/>
-                <w:szCs w:val="28"/>
+              <w:rPr>
+                <w:sz w:val="24"/>
+                <w:szCs w:val="24"/>
+              </w:rPr>
+            </w:pPr>
+            <w:r>
+              <w:rPr>
+                <w:rFonts w:eastAsia="Calibri"/>
+                <w:sz w:val="24"/>
+                <w:szCs w:val="24"/>
               </w:rPr>
               <w:t>NOMBRE HISTORIA: Realizar  Búsquedas</w:t>
             </w:r>
@@ -2194,14 +3179,67 @@
               <w:spacing w:line="288" w:lineRule="auto"/>
               <w:ind w:left="120"/>
               <w:jc w:val="both"/>
-            </w:pPr>
-            <w:r>
-              <w:rPr>
-                <w:rFonts w:ascii="Calibri" w:eastAsia="Calibri" w:hAnsi="Calibri" w:cs="Calibri"/>
-                <w:sz w:val="28"/>
-                <w:szCs w:val="28"/>
+              <w:rPr>
+                <w:sz w:val="24"/>
+                <w:szCs w:val="24"/>
+              </w:rPr>
+            </w:pPr>
+            <w:r>
+              <w:rPr>
+                <w:rFonts w:eastAsia="Calibri"/>
+                <w:sz w:val="24"/>
+                <w:szCs w:val="24"/>
               </w:rPr>
               <w:t>DESCRIPCIÓN: Como usuario Docente quiero tener la posibilidad de acceder a información correspondiente a áreas diferentes a las de mi interés.</w:t>
+            </w:r>
+          </w:p>
+        </w:tc>
+      </w:tr>
+      <w:tr>
+        <w:tblPrEx>
+          <w:tblBorders>
+            <w:top w:val="single" w:sz="4" w:space="0" w:color="auto"/>
+            <w:left w:val="single" w:sz="4" w:space="0" w:color="auto"/>
+            <w:bottom w:val="single" w:sz="4" w:space="0" w:color="auto"/>
+            <w:right w:val="single" w:sz="4" w:space="0" w:color="auto"/>
+            <w:insideH w:val="single" w:sz="4" w:space="0" w:color="auto"/>
+            <w:insideV w:val="single" w:sz="4" w:space="0" w:color="auto"/>
+          </w:tblBorders>
+          <w:tblCellMar>
+            <w:left w:w="70" w:type="dxa"/>
+            <w:right w:w="70" w:type="dxa"/>
+          </w:tblCellMar>
+          <w:tblLook w:val="0000" w:firstRow="0" w:lastRow="0" w:firstColumn="0" w:lastColumn="0" w:noHBand="0" w:noVBand="0"/>
+        </w:tblPrEx>
+        <w:trPr>
+          <w:trHeight w:val="435"/>
+        </w:trPr>
+        <w:tc>
+          <w:tcPr>
+            <w:tcW w:w="9040" w:type="dxa"/>
+            <w:gridSpan w:val="2"/>
+          </w:tcPr>
+          <w:p>
+            <w:pPr>
+              <w:ind w:left="120"/>
+              <w:rPr>
+                <w:sz w:val="24"/>
+                <w:szCs w:val="24"/>
+              </w:rPr>
+            </w:pPr>
+            <w:r>
+              <w:rPr>
+                <w:sz w:val="24"/>
+                <w:szCs w:val="24"/>
+              </w:rPr>
+              <w:t>CRITERIOS DE ACEPTACION:</w:t>
+            </w:r>
+            <w:r>
+              <w:rPr>
+                <w:sz w:val="24"/>
+                <w:szCs w:val="24"/>
+              </w:rPr>
+              <w:t xml:space="preserve"> Mostrar la información correspondiente de las búsquedas que realiza el docente.</w:t>
             </w:r>
           </w:p>
         </w:tc>
@@ -2210,10 +3248,14 @@
     <w:p>
       <w:pPr>
         <w:ind w:left="120"/>
+        <w:rPr>
+          <w:sz w:val="24"/>
+          <w:szCs w:val="24"/>
+        </w:rPr>
       </w:pPr>
     </w:p>
     <w:sectPr>
-      <w:headerReference w:type="default" r:id="rId6"/>
+      <w:headerReference w:type="default" r:id="rId7"/>
       <w:pgSz w:w="11909" w:h="16834"/>
       <w:pgMar w:top="1440" w:right="1440" w:bottom="1440" w:left="1440" w:header="720" w:footer="720" w:gutter="0"/>
       <w:pgNumType w:start="1"/>
@@ -2224,7 +3266,7 @@
 </file>
 
 <file path=word/endnotes.xml><?xml version="1.0" encoding="utf-8"?>
-<w:endnotes xmlns:wpc="http://schemas.microsoft.com/office/word/2010/wordprocessingCanvas" xmlns:mc="http://schemas.openxmlformats.org/markup-compatibility/2006" xmlns:o="urn:schemas-microsoft-com:office:office" xmlns:r="http://schemas.openxmlformats.org/officeDocument/2006/relationships" xmlns:m="http://schemas.openxmlformats.org/officeDocument/2006/math" xmlns:v="urn:schemas-microsoft-com:vml" xmlns:wp14="http://schemas.microsoft.com/office/word/2010/wordprocessingDrawing" xmlns:wp="http://schemas.openxmlformats.org/drawingml/2006/wordprocessingDrawing" xmlns:w10="urn:schemas-microsoft-com:office:word" xmlns:w="http://schemas.openxmlformats.org/wordprocessingml/2006/main" xmlns:w14="http://schemas.microsoft.com/office/word/2010/wordml" xmlns:w15="http://schemas.microsoft.com/office/word/2012/wordml" xmlns:wpg="http://schemas.microsoft.com/office/word/2010/wordprocessingGroup" xmlns:wpi="http://schemas.microsoft.com/office/word/2010/wordprocessingInk" xmlns:wne="http://schemas.microsoft.com/office/word/2006/wordml" xmlns:wps="http://schemas.microsoft.com/office/word/2010/wordprocessingShape" mc:Ignorable="w14 w15 wp14">
+<w:endnotes xmlns:wpc="http://schemas.microsoft.com/office/word/2010/wordprocessingCanvas" xmlns:mc="http://schemas.openxmlformats.org/markup-compatibility/2006" xmlns:o="urn:schemas-microsoft-com:office:office" xmlns:r="http://schemas.openxmlformats.org/officeDocument/2006/relationships" xmlns:m="http://schemas.openxmlformats.org/officeDocument/2006/math" xmlns:v="urn:schemas-microsoft-com:vml" xmlns:wp14="http://schemas.microsoft.com/office/word/2010/wordprocessingDrawing" xmlns:wp="http://schemas.openxmlformats.org/drawingml/2006/wordprocessingDrawing" xmlns:w10="urn:schemas-microsoft-com:office:word" xmlns:w="http://schemas.openxmlformats.org/wordprocessingml/2006/main" xmlns:w14="http://schemas.microsoft.com/office/word/2010/wordml" xmlns:wpg="http://schemas.microsoft.com/office/word/2010/wordprocessingGroup" xmlns:wpi="http://schemas.microsoft.com/office/word/2010/wordprocessingInk" xmlns:wne="http://schemas.microsoft.com/office/word/2006/wordml" xmlns:wps="http://schemas.microsoft.com/office/word/2010/wordprocessingShape" mc:Ignorable="w14 wp14">
   <w:endnote w:type="separator" w:id="-1">
     <w:p>
       <w:pPr>
@@ -2249,7 +3291,7 @@
 </file>
 
 <file path=word/footnotes.xml><?xml version="1.0" encoding="utf-8"?>
-<w:footnotes xmlns:wpc="http://schemas.microsoft.com/office/word/2010/wordprocessingCanvas" xmlns:mc="http://schemas.openxmlformats.org/markup-compatibility/2006" xmlns:o="urn:schemas-microsoft-com:office:office" xmlns:r="http://schemas.openxmlformats.org/officeDocument/2006/relationships" xmlns:m="http://schemas.openxmlformats.org/officeDocument/2006/math" xmlns:v="urn:schemas-microsoft-com:vml" xmlns:wp14="http://schemas.microsoft.com/office/word/2010/wordprocessingDrawing" xmlns:wp="http://schemas.openxmlformats.org/drawingml/2006/wordprocessingDrawing" xmlns:w10="urn:schemas-microsoft-com:office:word" xmlns:w="http://schemas.openxmlformats.org/wordprocessingml/2006/main" xmlns:w14="http://schemas.microsoft.com/office/word/2010/wordml" xmlns:w15="http://schemas.microsoft.com/office/word/2012/wordml" xmlns:wpg="http://schemas.microsoft.com/office/word/2010/wordprocessingGroup" xmlns:wpi="http://schemas.microsoft.com/office/word/2010/wordprocessingInk" xmlns:wne="http://schemas.microsoft.com/office/word/2006/wordml" xmlns:wps="http://schemas.microsoft.com/office/word/2010/wordprocessingShape" mc:Ignorable="w14 w15 wp14">
+<w:footnotes xmlns:wpc="http://schemas.microsoft.com/office/word/2010/wordprocessingCanvas" xmlns:mc="http://schemas.openxmlformats.org/markup-compatibility/2006" xmlns:o="urn:schemas-microsoft-com:office:office" xmlns:r="http://schemas.openxmlformats.org/officeDocument/2006/relationships" xmlns:m="http://schemas.openxmlformats.org/officeDocument/2006/math" xmlns:v="urn:schemas-microsoft-com:vml" xmlns:wp14="http://schemas.microsoft.com/office/word/2010/wordprocessingDrawing" xmlns:wp="http://schemas.openxmlformats.org/drawingml/2006/wordprocessingDrawing" xmlns:w10="urn:schemas-microsoft-com:office:word" xmlns:w="http://schemas.openxmlformats.org/wordprocessingml/2006/main" xmlns:w14="http://schemas.microsoft.com/office/word/2010/wordml" xmlns:wpg="http://schemas.microsoft.com/office/word/2010/wordprocessingGroup" xmlns:wpi="http://schemas.microsoft.com/office/word/2010/wordprocessingInk" xmlns:wne="http://schemas.microsoft.com/office/word/2006/wordml" xmlns:wps="http://schemas.microsoft.com/office/word/2010/wordprocessingShape" mc:Ignorable="w14 wp14">
   <w:footnote w:type="separator" w:id="-1">
     <w:p>
       <w:pPr>
@@ -2274,7 +3316,7 @@
 </file>
 
 <file path=word/header1.xml><?xml version="1.0" encoding="utf-8"?>
-<w:hdr xmlns:wpc="http://schemas.microsoft.com/office/word/2010/wordprocessingCanvas" xmlns:mc="http://schemas.openxmlformats.org/markup-compatibility/2006" xmlns:o="urn:schemas-microsoft-com:office:office" xmlns:r="http://schemas.openxmlformats.org/officeDocument/2006/relationships" xmlns:m="http://schemas.openxmlformats.org/officeDocument/2006/math" xmlns:v="urn:schemas-microsoft-com:vml" xmlns:wp14="http://schemas.microsoft.com/office/word/2010/wordprocessingDrawing" xmlns:wp="http://schemas.openxmlformats.org/drawingml/2006/wordprocessingDrawing" xmlns:w10="urn:schemas-microsoft-com:office:word" xmlns:w="http://schemas.openxmlformats.org/wordprocessingml/2006/main" xmlns:w14="http://schemas.microsoft.com/office/word/2010/wordml" xmlns:w15="http://schemas.microsoft.com/office/word/2012/wordml" xmlns:wpg="http://schemas.microsoft.com/office/word/2010/wordprocessingGroup" xmlns:wpi="http://schemas.microsoft.com/office/word/2010/wordprocessingInk" xmlns:wne="http://schemas.microsoft.com/office/word/2006/wordml" xmlns:wps="http://schemas.microsoft.com/office/word/2010/wordprocessingShape" mc:Ignorable="w14 w15 wp14">
+<w:hdr xmlns:wpc="http://schemas.microsoft.com/office/word/2010/wordprocessingCanvas" xmlns:mc="http://schemas.openxmlformats.org/markup-compatibility/2006" xmlns:o="urn:schemas-microsoft-com:office:office" xmlns:r="http://schemas.openxmlformats.org/officeDocument/2006/relationships" xmlns:m="http://schemas.openxmlformats.org/officeDocument/2006/math" xmlns:v="urn:schemas-microsoft-com:vml" xmlns:wp14="http://schemas.microsoft.com/office/word/2010/wordprocessingDrawing" xmlns:wp="http://schemas.openxmlformats.org/drawingml/2006/wordprocessingDrawing" xmlns:w10="urn:schemas-microsoft-com:office:word" xmlns:w="http://schemas.openxmlformats.org/wordprocessingml/2006/main" xmlns:w14="http://schemas.microsoft.com/office/word/2010/wordml" xmlns:wpg="http://schemas.microsoft.com/office/word/2010/wordprocessingGroup" xmlns:wpi="http://schemas.microsoft.com/office/word/2010/wordprocessingInk" xmlns:wne="http://schemas.microsoft.com/office/word/2006/wordml" xmlns:wps="http://schemas.microsoft.com/office/word/2010/wordprocessingShape" mc:Ignorable="w14 wp14">
   <w:p>
     <w:pPr>
       <w:pStyle w:val="Encabezado"/>
@@ -2282,6 +3324,7 @@
     <w:r>
       <w:rPr>
         <w:noProof/>
+        <w:lang w:eastAsia="ko-KR"/>
       </w:rPr>
       <w:drawing>
         <wp:anchor distT="0" distB="0" distL="114300" distR="114300" simplePos="0" relativeHeight="251658240" behindDoc="1" locked="0" layoutInCell="1" allowOverlap="1">
@@ -2352,7 +3395,7 @@
 </file>
 
 <file path=word/styles.xml><?xml version="1.0" encoding="utf-8"?>
-<w:styles xmlns:mc="http://schemas.openxmlformats.org/markup-compatibility/2006" xmlns:r="http://schemas.openxmlformats.org/officeDocument/2006/relationships" xmlns:w="http://schemas.openxmlformats.org/wordprocessingml/2006/main" xmlns:w14="http://schemas.microsoft.com/office/word/2010/wordml" xmlns:w15="http://schemas.microsoft.com/office/word/2012/wordml" mc:Ignorable="w14 w15">
+<w:styles xmlns:mc="http://schemas.openxmlformats.org/markup-compatibility/2006" xmlns:r="http://schemas.openxmlformats.org/officeDocument/2006/relationships" xmlns:w="http://schemas.openxmlformats.org/wordprocessingml/2006/main" xmlns:w14="http://schemas.microsoft.com/office/word/2010/wordml" mc:Ignorable="w14">
   <w:docDefaults>
     <w:rPrDefault>
       <w:rPr>
@@ -2369,378 +3412,144 @@
       </w:pPr>
     </w:pPrDefault>
   </w:docDefaults>
-  <w:latentStyles w:defLockedState="0" w:defUIPriority="99" w:defSemiHidden="0" w:defUnhideWhenUsed="0" w:defQFormat="0" w:count="371">
-    <w:lsdException w:name="Normal" w:uiPriority="0" w:qFormat="1"/>
-    <w:lsdException w:name="heading 1" w:uiPriority="9" w:qFormat="1"/>
-    <w:lsdException w:name="heading 2" w:semiHidden="1" w:uiPriority="9" w:unhideWhenUsed="1" w:qFormat="1"/>
-    <w:lsdException w:name="heading 3" w:semiHidden="1" w:uiPriority="9" w:unhideWhenUsed="1" w:qFormat="1"/>
-    <w:lsdException w:name="heading 4" w:semiHidden="1" w:uiPriority="9" w:unhideWhenUsed="1" w:qFormat="1"/>
-    <w:lsdException w:name="heading 5" w:semiHidden="1" w:uiPriority="9" w:unhideWhenUsed="1" w:qFormat="1"/>
-    <w:lsdException w:name="heading 6" w:semiHidden="1" w:uiPriority="9" w:unhideWhenUsed="1" w:qFormat="1"/>
-    <w:lsdException w:name="heading 7" w:semiHidden="1" w:uiPriority="9" w:unhideWhenUsed="1" w:qFormat="1"/>
-    <w:lsdException w:name="heading 8" w:semiHidden="1" w:uiPriority="9" w:unhideWhenUsed="1" w:qFormat="1"/>
-    <w:lsdException w:name="heading 9" w:semiHidden="1" w:uiPriority="9" w:unhideWhenUsed="1" w:qFormat="1"/>
-    <w:lsdException w:name="index 1" w:semiHidden="1" w:unhideWhenUsed="1"/>
-    <w:lsdException w:name="index 2" w:semiHidden="1" w:unhideWhenUsed="1"/>
-    <w:lsdException w:name="index 3" w:semiHidden="1" w:unhideWhenUsed="1"/>
-    <w:lsdException w:name="index 4" w:semiHidden="1" w:unhideWhenUsed="1"/>
-    <w:lsdException w:name="index 5" w:semiHidden="1" w:unhideWhenUsed="1"/>
-    <w:lsdException w:name="index 6" w:semiHidden="1" w:unhideWhenUsed="1"/>
-    <w:lsdException w:name="index 7" w:semiHidden="1" w:unhideWhenUsed="1"/>
-    <w:lsdException w:name="index 8" w:semiHidden="1" w:unhideWhenUsed="1"/>
-    <w:lsdException w:name="index 9" w:semiHidden="1" w:unhideWhenUsed="1"/>
-    <w:lsdException w:name="toc 1" w:semiHidden="1" w:uiPriority="39" w:unhideWhenUsed="1"/>
-    <w:lsdException w:name="toc 2" w:semiHidden="1" w:uiPriority="39" w:unhideWhenUsed="1"/>
-    <w:lsdException w:name="toc 3" w:semiHidden="1" w:uiPriority="39" w:unhideWhenUsed="1"/>
-    <w:lsdException w:name="toc 4" w:semiHidden="1" w:uiPriority="39" w:unhideWhenUsed="1"/>
-    <w:lsdException w:name="toc 5" w:semiHidden="1" w:uiPriority="39" w:unhideWhenUsed="1"/>
-    <w:lsdException w:name="toc 6" w:semiHidden="1" w:uiPriority="39" w:unhideWhenUsed="1"/>
-    <w:lsdException w:name="toc 7" w:semiHidden="1" w:uiPriority="39" w:unhideWhenUsed="1"/>
-    <w:lsdException w:name="toc 8" w:semiHidden="1" w:uiPriority="39" w:unhideWhenUsed="1"/>
-    <w:lsdException w:name="toc 9" w:semiHidden="1" w:uiPriority="39" w:unhideWhenUsed="1"/>
-    <w:lsdException w:name="Normal Indent" w:semiHidden="1" w:unhideWhenUsed="1"/>
-    <w:lsdException w:name="footnote text" w:semiHidden="1" w:unhideWhenUsed="1"/>
-    <w:lsdException w:name="annotation text" w:semiHidden="1" w:unhideWhenUsed="1"/>
-    <w:lsdException w:name="header" w:semiHidden="1" w:unhideWhenUsed="1"/>
-    <w:lsdException w:name="footer" w:semiHidden="1" w:unhideWhenUsed="1"/>
-    <w:lsdException w:name="index heading" w:semiHidden="1" w:unhideWhenUsed="1"/>
-    <w:lsdException w:name="caption" w:semiHidden="1" w:uiPriority="35" w:unhideWhenUsed="1" w:qFormat="1"/>
-    <w:lsdException w:name="table of figures" w:semiHidden="1" w:unhideWhenUsed="1"/>
-    <w:lsdException w:name="envelope address" w:semiHidden="1" w:unhideWhenUsed="1"/>
-    <w:lsdException w:name="envelope return" w:semiHidden="1" w:unhideWhenUsed="1"/>
-    <w:lsdException w:name="footnote reference" w:semiHidden="1" w:unhideWhenUsed="1"/>
-    <w:lsdException w:name="annotation reference" w:semiHidden="1" w:unhideWhenUsed="1"/>
-    <w:lsdException w:name="line number" w:semiHidden="1" w:unhideWhenUsed="1"/>
-    <w:lsdException w:name="page number" w:semiHidden="1" w:unhideWhenUsed="1"/>
-    <w:lsdException w:name="endnote reference" w:semiHidden="1" w:unhideWhenUsed="1"/>
-    <w:lsdException w:name="endnote text" w:semiHidden="1" w:unhideWhenUsed="1"/>
-    <w:lsdException w:name="table of authorities" w:semiHidden="1" w:unhideWhenUsed="1"/>
-    <w:lsdException w:name="macro" w:semiHidden="1" w:unhideWhenUsed="1"/>
-    <w:lsdException w:name="toa heading" w:semiHidden="1" w:unhideWhenUsed="1"/>
-    <w:lsdException w:name="List" w:semiHidden="1" w:unhideWhenUsed="1"/>
-    <w:lsdException w:name="List Bullet" w:semiHidden="1" w:unhideWhenUsed="1"/>
-    <w:lsdException w:name="List Number" w:semiHidden="1" w:unhideWhenUsed="1"/>
-    <w:lsdException w:name="List 2" w:semiHidden="1" w:unhideWhenUsed="1"/>
-    <w:lsdException w:name="List 3" w:semiHidden="1" w:unhideWhenUsed="1"/>
-    <w:lsdException w:name="List 4" w:semiHidden="1" w:unhideWhenUsed="1"/>
-    <w:lsdException w:name="List 5" w:semiHidden="1" w:unhideWhenUsed="1"/>
-    <w:lsdException w:name="List Bullet 2" w:semiHidden="1" w:unhideWhenUsed="1"/>
-    <w:lsdException w:name="List Bullet 3" w:semiHidden="1" w:unhideWhenUsed="1"/>
-    <w:lsdException w:name="List Bullet 4" w:semiHidden="1" w:unhideWhenUsed="1"/>
-    <w:lsdException w:name="List Bullet 5" w:semiHidden="1" w:unhideWhenUsed="1"/>
-    <w:lsdException w:name="List Number 2" w:semiHidden="1" w:unhideWhenUsed="1"/>
-    <w:lsdException w:name="List Number 3" w:semiHidden="1" w:unhideWhenUsed="1"/>
-    <w:lsdException w:name="List Number 4" w:semiHidden="1" w:unhideWhenUsed="1"/>
-    <w:lsdException w:name="List Number 5" w:semiHidden="1" w:unhideWhenUsed="1"/>
-    <w:lsdException w:name="Title" w:uiPriority="10" w:qFormat="1"/>
-    <w:lsdException w:name="Closing" w:semiHidden="1" w:unhideWhenUsed="1"/>
-    <w:lsdException w:name="Signature" w:semiHidden="1" w:unhideWhenUsed="1"/>
-    <w:lsdException w:name="Default Paragraph Font" w:semiHidden="1" w:uiPriority="1" w:unhideWhenUsed="1"/>
-    <w:lsdException w:name="Body Text" w:semiHidden="1" w:unhideWhenUsed="1"/>
-    <w:lsdException w:name="Body Text Indent" w:semiHidden="1" w:unhideWhenUsed="1"/>
-    <w:lsdException w:name="List Continue" w:semiHidden="1" w:unhideWhenUsed="1"/>
-    <w:lsdException w:name="List Continue 2" w:semiHidden="1" w:unhideWhenUsed="1"/>
-    <w:lsdException w:name="List Continue 3" w:semiHidden="1" w:unhideWhenUsed="1"/>
-    <w:lsdException w:name="List Continue 4" w:semiHidden="1" w:unhideWhenUsed="1"/>
-    <w:lsdException w:name="List Continue 5" w:semiHidden="1" w:unhideWhenUsed="1"/>
-    <w:lsdException w:name="Message Header" w:semiHidden="1" w:unhideWhenUsed="1"/>
-    <w:lsdException w:name="Subtitle" w:uiPriority="11" w:qFormat="1"/>
-    <w:lsdException w:name="Salutation" w:semiHidden="1" w:unhideWhenUsed="1"/>
-    <w:lsdException w:name="Date" w:semiHidden="1" w:unhideWhenUsed="1"/>
-    <w:lsdException w:name="Body Text First Indent" w:semiHidden="1" w:unhideWhenUsed="1"/>
-    <w:lsdException w:name="Body Text First Indent 2" w:semiHidden="1" w:unhideWhenUsed="1"/>
-    <w:lsdException w:name="Note Heading" w:semiHidden="1" w:unhideWhenUsed="1"/>
-    <w:lsdException w:name="Body Text 2" w:semiHidden="1" w:unhideWhenUsed="1"/>
-    <w:lsdException w:name="Body Text 3" w:semiHidden="1" w:unhideWhenUsed="1"/>
-    <w:lsdException w:name="Body Text Indent 2" w:semiHidden="1" w:unhideWhenUsed="1"/>
-    <w:lsdException w:name="Body Text Indent 3" w:semiHidden="1" w:unhideWhenUsed="1"/>
-    <w:lsdException w:name="Block Text" w:semiHidden="1" w:unhideWhenUsed="1"/>
-    <w:lsdException w:name="Hyperlink" w:semiHidden="1" w:unhideWhenUsed="1"/>
-    <w:lsdException w:name="FollowedHyperlink" w:semiHidden="1" w:unhideWhenUsed="1"/>
-    <w:lsdException w:name="Strong" w:uiPriority="22" w:qFormat="1"/>
-    <w:lsdException w:name="Emphasis" w:uiPriority="20" w:qFormat="1"/>
-    <w:lsdException w:name="Document Map" w:semiHidden="1" w:unhideWhenUsed="1"/>
-    <w:lsdException w:name="Plain Text" w:semiHidden="1" w:unhideWhenUsed="1"/>
-    <w:lsdException w:name="E-mail Signature" w:semiHidden="1" w:unhideWhenUsed="1"/>
-    <w:lsdException w:name="HTML Top of Form" w:semiHidden="1" w:unhideWhenUsed="1"/>
-    <w:lsdException w:name="HTML Bottom of Form" w:semiHidden="1" w:unhideWhenUsed="1"/>
-    <w:lsdException w:name="Normal (Web)" w:semiHidden="1" w:unhideWhenUsed="1"/>
-    <w:lsdException w:name="HTML Acronym" w:semiHidden="1" w:unhideWhenUsed="1"/>
-    <w:lsdException w:name="HTML Address" w:semiHidden="1" w:unhideWhenUsed="1"/>
-    <w:lsdException w:name="HTML Cite" w:semiHidden="1" w:unhideWhenUsed="1"/>
-    <w:lsdException w:name="HTML Code" w:semiHidden="1" w:unhideWhenUsed="1"/>
-    <w:lsdException w:name="HTML Definition" w:semiHidden="1" w:unhideWhenUsed="1"/>
-    <w:lsdException w:name="HTML Keyboard" w:semiHidden="1" w:unhideWhenUsed="1"/>
-    <w:lsdException w:name="HTML Preformatted" w:semiHidden="1" w:unhideWhenUsed="1"/>
-    <w:lsdException w:name="HTML Sample" w:semiHidden="1" w:unhideWhenUsed="1"/>
-    <w:lsdException w:name="HTML Typewriter" w:semiHidden="1" w:unhideWhenUsed="1"/>
-    <w:lsdException w:name="HTML Variable" w:semiHidden="1" w:unhideWhenUsed="1"/>
-    <w:lsdException w:name="Normal Table" w:semiHidden="1" w:unhideWhenUsed="1"/>
-    <w:lsdException w:name="annotation subject" w:semiHidden="1" w:unhideWhenUsed="1"/>
-    <w:lsdException w:name="No List" w:semiHidden="1" w:unhideWhenUsed="1"/>
-    <w:lsdException w:name="Outline List 1" w:semiHidden="1" w:unhideWhenUsed="1"/>
-    <w:lsdException w:name="Outline List 2" w:semiHidden="1" w:unhideWhenUsed="1"/>
-    <w:lsdException w:name="Outline List 3" w:semiHidden="1" w:unhideWhenUsed="1"/>
-    <w:lsdException w:name="Table Simple 1" w:semiHidden="1" w:unhideWhenUsed="1"/>
-    <w:lsdException w:name="Table Simple 2" w:semiHidden="1" w:unhideWhenUsed="1"/>
-    <w:lsdException w:name="Table Simple 3" w:semiHidden="1" w:unhideWhenUsed="1"/>
-    <w:lsdException w:name="Table Classic 1" w:semiHidden="1" w:unhideWhenUsed="1"/>
-    <w:lsdException w:name="Table Classic 2" w:semiHidden="1" w:unhideWhenUsed="1"/>
-    <w:lsdException w:name="Table Classic 3" w:semiHidden="1" w:unhideWhenUsed="1"/>
-    <w:lsdException w:name="Table Classic 4" w:semiHidden="1" w:unhideWhenUsed="1"/>
-    <w:lsdException w:name="Table Colorful 1" w:semiHidden="1" w:unhideWhenUsed="1"/>
-    <w:lsdException w:name="Table Colorful 2" w:semiHidden="1" w:unhideWhenUsed="1"/>
-    <w:lsdException w:name="Table Colorful 3" w:semiHidden="1" w:unhideWhenUsed="1"/>
-    <w:lsdException w:name="Table Columns 1" w:semiHidden="1" w:unhideWhenUsed="1"/>
-    <w:lsdException w:name="Table Columns 2" w:semiHidden="1" w:unhideWhenUsed="1"/>
-    <w:lsdException w:name="Table Columns 3" w:semiHidden="1" w:unhideWhenUsed="1"/>
-    <w:lsdException w:name="Table Columns 4" w:semiHidden="1" w:unhideWhenUsed="1"/>
-    <w:lsdException w:name="Table Columns 5" w:semiHidden="1" w:unhideWhenUsed="1"/>
-    <w:lsdException w:name="Table Grid 1" w:semiHidden="1" w:unhideWhenUsed="1"/>
-    <w:lsdException w:name="Table Grid 2" w:semiHidden="1" w:unhideWhenUsed="1"/>
-    <w:lsdException w:name="Table Grid 3" w:semiHidden="1" w:unhideWhenUsed="1"/>
-    <w:lsdException w:name="Table Grid 4" w:semiHidden="1" w:unhideWhenUsed="1"/>
-    <w:lsdException w:name="Table Grid 5" w:semiHidden="1" w:unhideWhenUsed="1"/>
-    <w:lsdException w:name="Table Grid 6" w:semiHidden="1" w:unhideWhenUsed="1"/>
-    <w:lsdException w:name="Table Grid 7" w:semiHidden="1" w:unhideWhenUsed="1"/>
-    <w:lsdException w:name="Table Grid 8" w:semiHidden="1" w:unhideWhenUsed="1"/>
-    <w:lsdException w:name="Table List 1" w:semiHidden="1" w:unhideWhenUsed="1"/>
-    <w:lsdException w:name="Table List 2" w:semiHidden="1" w:unhideWhenUsed="1"/>
-    <w:lsdException w:name="Table List 3" w:semiHidden="1" w:unhideWhenUsed="1"/>
-    <w:lsdException w:name="Table List 4" w:semiHidden="1" w:unhideWhenUsed="1"/>
-    <w:lsdException w:name="Table List 5" w:semiHidden="1" w:unhideWhenUsed="1"/>
-    <w:lsdException w:name="Table List 6" w:semiHidden="1" w:unhideWhenUsed="1"/>
-    <w:lsdException w:name="Table List 7" w:semiHidden="1" w:unhideWhenUsed="1"/>
-    <w:lsdException w:name="Table List 8" w:semiHidden="1" w:unhideWhenUsed="1"/>
-    <w:lsdException w:name="Table 3D effects 1" w:semiHidden="1" w:unhideWhenUsed="1"/>
-    <w:lsdException w:name="Table 3D effects 2" w:semiHidden="1" w:unhideWhenUsed="1"/>
-    <w:lsdException w:name="Table 3D effects 3" w:semiHidden="1" w:unhideWhenUsed="1"/>
-    <w:lsdException w:name="Table Contemporary" w:semiHidden="1" w:unhideWhenUsed="1"/>
-    <w:lsdException w:name="Table Elegant" w:semiHidden="1" w:unhideWhenUsed="1"/>
-    <w:lsdException w:name="Table Professional" w:semiHidden="1" w:unhideWhenUsed="1"/>
-    <w:lsdException w:name="Table Subtle 1" w:semiHidden="1" w:unhideWhenUsed="1"/>
-    <w:lsdException w:name="Table Subtle 2" w:semiHidden="1" w:unhideWhenUsed="1"/>
-    <w:lsdException w:name="Table Web 1" w:semiHidden="1" w:unhideWhenUsed="1"/>
-    <w:lsdException w:name="Table Web 2" w:semiHidden="1" w:unhideWhenUsed="1"/>
-    <w:lsdException w:name="Table Web 3" w:semiHidden="1" w:unhideWhenUsed="1"/>
-    <w:lsdException w:name="Balloon Text" w:semiHidden="1" w:unhideWhenUsed="1"/>
-    <w:lsdException w:name="Table Grid" w:uiPriority="39"/>
-    <w:lsdException w:name="Table Theme" w:semiHidden="1" w:unhideWhenUsed="1"/>
-    <w:lsdException w:name="Placeholder Text" w:semiHidden="1"/>
-    <w:lsdException w:name="No Spacing" w:uiPriority="1" w:qFormat="1"/>
-    <w:lsdException w:name="Light Shading" w:uiPriority="60"/>
-    <w:lsdException w:name="Light List" w:uiPriority="61"/>
-    <w:lsdException w:name="Light Grid" w:uiPriority="62"/>
-    <w:lsdException w:name="Medium Shading 1" w:uiPriority="63"/>
-    <w:lsdException w:name="Medium Shading 2" w:uiPriority="64"/>
-    <w:lsdException w:name="Medium List 1" w:uiPriority="65"/>
-    <w:lsdException w:name="Medium List 2" w:uiPriority="66"/>
-    <w:lsdException w:name="Medium Grid 1" w:uiPriority="67"/>
-    <w:lsdException w:name="Medium Grid 2" w:uiPriority="68"/>
-    <w:lsdException w:name="Medium Grid 3" w:uiPriority="69"/>
-    <w:lsdException w:name="Dark List" w:uiPriority="70"/>
-    <w:lsdException w:name="Colorful Shading" w:uiPriority="71"/>
-    <w:lsdException w:name="Colorful List" w:uiPriority="72"/>
-    <w:lsdException w:name="Colorful Grid" w:uiPriority="73"/>
-    <w:lsdException w:name="Light Shading Accent 1" w:uiPriority="60"/>
-    <w:lsdException w:name="Light List Accent 1" w:uiPriority="61"/>
-    <w:lsdException w:name="Light Grid Accent 1" w:uiPriority="62"/>
-    <w:lsdException w:name="Medium Shading 1 Accent 1" w:uiPriority="63"/>
-    <w:lsdException w:name="Medium Shading 2 Accent 1" w:uiPriority="64"/>
-    <w:lsdException w:name="Medium List 1 Accent 1" w:uiPriority="65"/>
-    <w:lsdException w:name="Revision" w:semiHidden="1"/>
-    <w:lsdException w:name="List Paragraph" w:uiPriority="34" w:qFormat="1"/>
-    <w:lsdException w:name="Quote" w:uiPriority="29" w:qFormat="1"/>
-    <w:lsdException w:name="Intense Quote" w:uiPriority="30" w:qFormat="1"/>
-    <w:lsdException w:name="Medium List 2 Accent 1" w:uiPriority="66"/>
-    <w:lsdException w:name="Medium Grid 1 Accent 1" w:uiPriority="67"/>
-    <w:lsdException w:name="Medium Grid 2 Accent 1" w:uiPriority="68"/>
-    <w:lsdException w:name="Medium Grid 3 Accent 1" w:uiPriority="69"/>
-    <w:lsdException w:name="Dark List Accent 1" w:uiPriority="70"/>
-    <w:lsdException w:name="Colorful Shading Accent 1" w:uiPriority="71"/>
-    <w:lsdException w:name="Colorful List Accent 1" w:uiPriority="72"/>
-    <w:lsdException w:name="Colorful Grid Accent 1" w:uiPriority="73"/>
-    <w:lsdException w:name="Light Shading Accent 2" w:uiPriority="60"/>
-    <w:lsdException w:name="Light List Accent 2" w:uiPriority="61"/>
-    <w:lsdException w:name="Light Grid Accent 2" w:uiPriority="62"/>
-    <w:lsdException w:name="Medium Shading 1 Accent 2" w:uiPriority="63"/>
-    <w:lsdException w:name="Medium Shading 2 Accent 2" w:uiPriority="64"/>
-    <w:lsdException w:name="Medium List 1 Accent 2" w:uiPriority="65"/>
-    <w:lsdException w:name="Medium List 2 Accent 2" w:uiPriority="66"/>
-    <w:lsdException w:name="Medium Grid 1 Accent 2" w:uiPriority="67"/>
-    <w:lsdException w:name="Medium Grid 2 Accent 2" w:uiPriority="68"/>
-    <w:lsdException w:name="Medium Grid 3 Accent 2" w:uiPriority="69"/>
-    <w:lsdException w:name="Dark List Accent 2" w:uiPriority="70"/>
-    <w:lsdException w:name="Colorful Shading Accent 2" w:uiPriority="71"/>
-    <w:lsdException w:name="Colorful List Accent 2" w:uiPriority="72"/>
-    <w:lsdException w:name="Colorful Grid Accent 2" w:uiPriority="73"/>
-    <w:lsdException w:name="Light Shading Accent 3" w:uiPriority="60"/>
-    <w:lsdException w:name="Light List Accent 3" w:uiPriority="61"/>
-    <w:lsdException w:name="Light Grid Accent 3" w:uiPriority="62"/>
-    <w:lsdException w:name="Medium Shading 1 Accent 3" w:uiPriority="63"/>
-    <w:lsdException w:name="Medium Shading 2 Accent 3" w:uiPriority="64"/>
-    <w:lsdException w:name="Medium List 1 Accent 3" w:uiPriority="65"/>
-    <w:lsdException w:name="Medium List 2 Accent 3" w:uiPriority="66"/>
-    <w:lsdException w:name="Medium Grid 1 Accent 3" w:uiPriority="67"/>
-    <w:lsdException w:name="Medium Grid 2 Accent 3" w:uiPriority="68"/>
-    <w:lsdException w:name="Medium Grid 3 Accent 3" w:uiPriority="69"/>
-    <w:lsdException w:name="Dark List Accent 3" w:uiPriority="70"/>
-    <w:lsdException w:name="Colorful Shading Accent 3" w:uiPriority="71"/>
-    <w:lsdException w:name="Colorful List Accent 3" w:uiPriority="72"/>
-    <w:lsdException w:name="Colorful Grid Accent 3" w:uiPriority="73"/>
-    <w:lsdException w:name="Light Shading Accent 4" w:uiPriority="60"/>
-    <w:lsdException w:name="Light List Accent 4" w:uiPriority="61"/>
-    <w:lsdException w:name="Light Grid Accent 4" w:uiPriority="62"/>
-    <w:lsdException w:name="Medium Shading 1 Accent 4" w:uiPriority="63"/>
-    <w:lsdException w:name="Medium Shading 2 Accent 4" w:uiPriority="64"/>
-    <w:lsdException w:name="Medium List 1 Accent 4" w:uiPriority="65"/>
-    <w:lsdException w:name="Medium List 2 Accent 4" w:uiPriority="66"/>
-    <w:lsdException w:name="Medium Grid 1 Accent 4" w:uiPriority="67"/>
-    <w:lsdException w:name="Medium Grid 2 Accent 4" w:uiPriority="68"/>
-    <w:lsdException w:name="Medium Grid 3 Accent 4" w:uiPriority="69"/>
-    <w:lsdException w:name="Dark List Accent 4" w:uiPriority="70"/>
-    <w:lsdException w:name="Colorful Shading Accent 4" w:uiPriority="71"/>
-    <w:lsdException w:name="Colorful List Accent 4" w:uiPriority="72"/>
-    <w:lsdException w:name="Colorful Grid Accent 4" w:uiPriority="73"/>
-    <w:lsdException w:name="Light Shading Accent 5" w:uiPriority="60"/>
-    <w:lsdException w:name="Light List Accent 5" w:uiPriority="61"/>
-    <w:lsdException w:name="Light Grid Accent 5" w:uiPriority="62"/>
-    <w:lsdException w:name="Medium Shading 1 Accent 5" w:uiPriority="63"/>
-    <w:lsdException w:name="Medium Shading 2 Accent 5" w:uiPriority="64"/>
-    <w:lsdException w:name="Medium List 1 Accent 5" w:uiPriority="65"/>
-    <w:lsdException w:name="Medium List 2 Accent 5" w:uiPriority="66"/>
-    <w:lsdException w:name="Medium Grid 1 Accent 5" w:uiPriority="67"/>
-    <w:lsdException w:name="Medium Grid 2 Accent 5" w:uiPriority="68"/>
-    <w:lsdException w:name="Medium Grid 3 Accent 5" w:uiPriority="69"/>
-    <w:lsdException w:name="Dark List Accent 5" w:uiPriority="70"/>
-    <w:lsdException w:name="Colorful Shading Accent 5" w:uiPriority="71"/>
-    <w:lsdException w:name="Colorful List Accent 5" w:uiPriority="72"/>
-    <w:lsdException w:name="Colorful Grid Accent 5" w:uiPriority="73"/>
-    <w:lsdException w:name="Light Shading Accent 6" w:uiPriority="60"/>
-    <w:lsdException w:name="Light List Accent 6" w:uiPriority="61"/>
-    <w:lsdException w:name="Light Grid Accent 6" w:uiPriority="62"/>
-    <w:lsdException w:name="Medium Shading 1 Accent 6" w:uiPriority="63"/>
-    <w:lsdException w:name="Medium Shading 2 Accent 6" w:uiPriority="64"/>
-    <w:lsdException w:name="Medium List 1 Accent 6" w:uiPriority="65"/>
-    <w:lsdException w:name="Medium List 2 Accent 6" w:uiPriority="66"/>
-    <w:lsdException w:name="Medium Grid 1 Accent 6" w:uiPriority="67"/>
-    <w:lsdException w:name="Medium Grid 2 Accent 6" w:uiPriority="68"/>
-    <w:lsdException w:name="Medium Grid 3 Accent 6" w:uiPriority="69"/>
-    <w:lsdException w:name="Dark List Accent 6" w:uiPriority="70"/>
-    <w:lsdException w:name="Colorful Shading Accent 6" w:uiPriority="71"/>
-    <w:lsdException w:name="Colorful List Accent 6" w:uiPriority="72"/>
-    <w:lsdException w:name="Colorful Grid Accent 6" w:uiPriority="73"/>
-    <w:lsdException w:name="Subtle Emphasis" w:uiPriority="19" w:qFormat="1"/>
-    <w:lsdException w:name="Intense Emphasis" w:uiPriority="21" w:qFormat="1"/>
-    <w:lsdException w:name="Subtle Reference" w:uiPriority="31" w:qFormat="1"/>
-    <w:lsdException w:name="Intense Reference" w:uiPriority="32" w:qFormat="1"/>
-    <w:lsdException w:name="Book Title" w:uiPriority="33" w:qFormat="1"/>
-    <w:lsdException w:name="Bibliography" w:semiHidden="1" w:uiPriority="37" w:unhideWhenUsed="1"/>
-    <w:lsdException w:name="TOC Heading" w:semiHidden="1" w:uiPriority="39" w:unhideWhenUsed="1" w:qFormat="1"/>
-    <w:lsdException w:name="Plain Table 1" w:uiPriority="41"/>
-    <w:lsdException w:name="Plain Table 2" w:uiPriority="42"/>
-    <w:lsdException w:name="Plain Table 3" w:uiPriority="43"/>
-    <w:lsdException w:name="Plain Table 4" w:uiPriority="44"/>
-    <w:lsdException w:name="Plain Table 5" w:uiPriority="45"/>
-    <w:lsdException w:name="Grid Table Light" w:uiPriority="40"/>
-    <w:lsdException w:name="Grid Table 1 Light" w:uiPriority="46"/>
-    <w:lsdException w:name="Grid Table 2" w:uiPriority="47"/>
-    <w:lsdException w:name="Grid Table 3" w:uiPriority="48"/>
-    <w:lsdException w:name="Grid Table 4" w:uiPriority="49"/>
-    <w:lsdException w:name="Grid Table 5 Dark" w:uiPriority="50"/>
-    <w:lsdException w:name="Grid Table 6 Colorful" w:uiPriority="51"/>
-    <w:lsdException w:name="Grid Table 7 Colorful" w:uiPriority="52"/>
-    <w:lsdException w:name="Grid Table 1 Light Accent 1" w:uiPriority="46"/>
-    <w:lsdException w:name="Grid Table 2 Accent 1" w:uiPriority="47"/>
-    <w:lsdException w:name="Grid Table 3 Accent 1" w:uiPriority="48"/>
-    <w:lsdException w:name="Grid Table 4 Accent 1" w:uiPriority="49"/>
-    <w:lsdException w:name="Grid Table 5 Dark Accent 1" w:uiPriority="50"/>
-    <w:lsdException w:name="Grid Table 6 Colorful Accent 1" w:uiPriority="51"/>
-    <w:lsdException w:name="Grid Table 7 Colorful Accent 1" w:uiPriority="52"/>
-    <w:lsdException w:name="Grid Table 1 Light Accent 2" w:uiPriority="46"/>
-    <w:lsdException w:name="Grid Table 2 Accent 2" w:uiPriority="47"/>
-    <w:lsdException w:name="Grid Table 3 Accent 2" w:uiPriority="48"/>
-    <w:lsdException w:name="Grid Table 4 Accent 2" w:uiPriority="49"/>
-    <w:lsdException w:name="Grid Table 5 Dark Accent 2" w:uiPriority="50"/>
-    <w:lsdException w:name="Grid Table 6 Colorful Accent 2" w:uiPriority="51"/>
-    <w:lsdException w:name="Grid Table 7 Colorful Accent 2" w:uiPriority="52"/>
-    <w:lsdException w:name="Grid Table 1 Light Accent 3" w:uiPriority="46"/>
-    <w:lsdException w:name="Grid Table 2 Accent 3" w:uiPriority="47"/>
-    <w:lsdException w:name="Grid Table 3 Accent 3" w:uiPriority="48"/>
-    <w:lsdException w:name="Grid Table 4 Accent 3" w:uiPriority="49"/>
-    <w:lsdException w:name="Grid Table 5 Dark Accent 3" w:uiPriority="50"/>
-    <w:lsdException w:name="Grid Table 6 Colorful Accent 3" w:uiPriority="51"/>
-    <w:lsdException w:name="Grid Table 7 Colorful Accent 3" w:uiPriority="52"/>
-    <w:lsdException w:name="Grid Table 1 Light Accent 4" w:uiPriority="46"/>
-    <w:lsdException w:name="Grid Table 2 Accent 4" w:uiPriority="47"/>
-    <w:lsdException w:name="Grid Table 3 Accent 4" w:uiPriority="48"/>
-    <w:lsdException w:name="Grid Table 4 Accent 4" w:uiPriority="49"/>
-    <w:lsdException w:name="Grid Table 5 Dark Accent 4" w:uiPriority="50"/>
-    <w:lsdException w:name="Grid Table 6 Colorful Accent 4" w:uiPriority="51"/>
-    <w:lsdException w:name="Grid Table 7 Colorful Accent 4" w:uiPriority="52"/>
-    <w:lsdException w:name="Grid Table 1 Light Accent 5" w:uiPriority="46"/>
-    <w:lsdException w:name="Grid Table 2 Accent 5" w:uiPriority="47"/>
-    <w:lsdException w:name="Grid Table 3 Accent 5" w:uiPriority="48"/>
-    <w:lsdException w:name="Grid Table 4 Accent 5" w:uiPriority="49"/>
-    <w:lsdException w:name="Grid Table 5 Dark Accent 5" w:uiPriority="50"/>
-    <w:lsdException w:name="Grid Table 6 Colorful Accent 5" w:uiPriority="51"/>
-    <w:lsdException w:name="Grid Table 7 Colorful Accent 5" w:uiPriority="52"/>
-    <w:lsdException w:name="Grid Table 1 Light Accent 6" w:uiPriority="46"/>
-    <w:lsdException w:name="Grid Table 2 Accent 6" w:uiPriority="47"/>
-    <w:lsdException w:name="Grid Table 3 Accent 6" w:uiPriority="48"/>
-    <w:lsdException w:name="Grid Table 4 Accent 6" w:uiPriority="49"/>
-    <w:lsdException w:name="Grid Table 5 Dark Accent 6" w:uiPriority="50"/>
-    <w:lsdException w:name="Grid Table 6 Colorful Accent 6" w:uiPriority="51"/>
-    <w:lsdException w:name="Grid Table 7 Colorful Accent 6" w:uiPriority="52"/>
-    <w:lsdException w:name="List Table 1 Light" w:uiPriority="46"/>
-    <w:lsdException w:name="List Table 2" w:uiPriority="47"/>
-    <w:lsdException w:name="List Table 3" w:uiPriority="48"/>
-    <w:lsdException w:name="List Table 4" w:uiPriority="49"/>
-    <w:lsdException w:name="List Table 5 Dark" w:uiPriority="50"/>
-    <w:lsdException w:name="List Table 6 Colorful" w:uiPriority="51"/>
-    <w:lsdException w:name="List Table 7 Colorful" w:uiPriority="52"/>
-    <w:lsdException w:name="List Table 1 Light Accent 1" w:uiPriority="46"/>
-    <w:lsdException w:name="List Table 2 Accent 1" w:uiPriority="47"/>
-    <w:lsdException w:name="List Table 3 Accent 1" w:uiPriority="48"/>
-    <w:lsdException w:name="List Table 4 Accent 1" w:uiPriority="49"/>
-    <w:lsdException w:name="List Table 5 Dark Accent 1" w:uiPriority="50"/>
-    <w:lsdException w:name="List Table 6 Colorful Accent 1" w:uiPriority="51"/>
-    <w:lsdException w:name="List Table 7 Colorful Accent 1" w:uiPriority="52"/>
-    <w:lsdException w:name="List Table 1 Light Accent 2" w:uiPriority="46"/>
-    <w:lsdException w:name="List Table 2 Accent 2" w:uiPriority="47"/>
-    <w:lsdException w:name="List Table 3 Accent 2" w:uiPriority="48"/>
-    <w:lsdException w:name="List Table 4 Accent 2" w:uiPriority="49"/>
-    <w:lsdException w:name="List Table 5 Dark Accent 2" w:uiPriority="50"/>
-    <w:lsdException w:name="List Table 6 Colorful Accent 2" w:uiPriority="51"/>
-    <w:lsdException w:name="List Table 7 Colorful Accent 2" w:uiPriority="52"/>
-    <w:lsdException w:name="List Table 1 Light Accent 3" w:uiPriority="46"/>
-    <w:lsdException w:name="List Table 2 Accent 3" w:uiPriority="47"/>
-    <w:lsdException w:name="List Table 3 Accent 3" w:uiPriority="48"/>
-    <w:lsdException w:name="List Table 4 Accent 3" w:uiPriority="49"/>
-    <w:lsdException w:name="List Table 5 Dark Accent 3" w:uiPriority="50"/>
-    <w:lsdException w:name="List Table 6 Colorful Accent 3" w:uiPriority="51"/>
-    <w:lsdException w:name="List Table 7 Colorful Accent 3" w:uiPriority="52"/>
-    <w:lsdException w:name="List Table 1 Light Accent 4" w:uiPriority="46"/>
-    <w:lsdException w:name="List Table 2 Accent 4" w:uiPriority="47"/>
-    <w:lsdException w:name="List Table 3 Accent 4" w:uiPriority="48"/>
-    <w:lsdException w:name="List Table 4 Accent 4" w:uiPriority="49"/>
-    <w:lsdException w:name="List Table 5 Dark Accent 4" w:uiPriority="50"/>
-    <w:lsdException w:name="List Table 6 Colorful Accent 4" w:uiPriority="51"/>
-    <w:lsdException w:name="List Table 7 Colorful Accent 4" w:uiPriority="52"/>
-    <w:lsdException w:name="List Table 1 Light Accent 5" w:uiPriority="46"/>
-    <w:lsdException w:name="List Table 2 Accent 5" w:uiPriority="47"/>
-    <w:lsdException w:name="List Table 3 Accent 5" w:uiPriority="48"/>
-    <w:lsdException w:name="List Table 4 Accent 5" w:uiPriority="49"/>
-    <w:lsdException w:name="List Table 5 Dark Accent 5" w:uiPriority="50"/>
-    <w:lsdException w:name="List Table 6 Colorful Accent 5" w:uiPriority="51"/>
-    <w:lsdException w:name="List Table 7 Colorful Accent 5" w:uiPriority="52"/>
-    <w:lsdException w:name="List Table 1 Light Accent 6" w:uiPriority="46"/>
-    <w:lsdException w:name="List Table 2 Accent 6" w:uiPriority="47"/>
-    <w:lsdException w:name="List Table 3 Accent 6" w:uiPriority="48"/>
-    <w:lsdException w:name="List Table 4 Accent 6" w:uiPriority="49"/>
-    <w:lsdException w:name="List Table 5 Dark Accent 6" w:uiPriority="50"/>
-    <w:lsdException w:name="List Table 6 Colorful Accent 6" w:uiPriority="51"/>
-    <w:lsdException w:name="List Table 7 Colorful Accent 6" w:uiPriority="52"/>
+  <w:latentStyles w:defLockedState="0" w:defUIPriority="99" w:defSemiHidden="1" w:defUnhideWhenUsed="1" w:defQFormat="0" w:count="267">
+    <w:lsdException w:name="Normal" w:semiHidden="0" w:uiPriority="0" w:unhideWhenUsed="0" w:qFormat="1"/>
+    <w:lsdException w:name="heading 1" w:semiHidden="0" w:uiPriority="9" w:unhideWhenUsed="0" w:qFormat="1"/>
+    <w:lsdException w:name="heading 2" w:uiPriority="9" w:qFormat="1"/>
+    <w:lsdException w:name="heading 3" w:uiPriority="9" w:qFormat="1"/>
+    <w:lsdException w:name="heading 4" w:uiPriority="9" w:qFormat="1"/>
+    <w:lsdException w:name="heading 5" w:uiPriority="9" w:qFormat="1"/>
+    <w:lsdException w:name="heading 6" w:uiPriority="9" w:qFormat="1"/>
+    <w:lsdException w:name="heading 7" w:uiPriority="9" w:qFormat="1"/>
+    <w:lsdException w:name="heading 8" w:uiPriority="9" w:qFormat="1"/>
+    <w:lsdException w:name="heading 9" w:uiPriority="9" w:qFormat="1"/>
+    <w:lsdException w:name="toc 1" w:uiPriority="39"/>
+    <w:lsdException w:name="toc 2" w:uiPriority="39"/>
+    <w:lsdException w:name="toc 3" w:uiPriority="39"/>
+    <w:lsdException w:name="toc 4" w:uiPriority="39"/>
+    <w:lsdException w:name="toc 5" w:uiPriority="39"/>
+    <w:lsdException w:name="toc 6" w:uiPriority="39"/>
+    <w:lsdException w:name="toc 7" w:uiPriority="39"/>
+    <w:lsdException w:name="toc 8" w:uiPriority="39"/>
+    <w:lsdException w:name="toc 9" w:uiPriority="39"/>
+    <w:lsdException w:name="caption" w:uiPriority="35" w:qFormat="1"/>
+    <w:lsdException w:name="Title" w:semiHidden="0" w:uiPriority="10" w:unhideWhenUsed="0" w:qFormat="1"/>
+    <w:lsdException w:name="Default Paragraph Font" w:uiPriority="1"/>
+    <w:lsdException w:name="Subtitle" w:semiHidden="0" w:uiPriority="11" w:unhideWhenUsed="0" w:qFormat="1"/>
+    <w:lsdException w:name="Strong" w:semiHidden="0" w:uiPriority="22" w:unhideWhenUsed="0" w:qFormat="1"/>
+    <w:lsdException w:name="Emphasis" w:semiHidden="0" w:uiPriority="20" w:unhideWhenUsed="0" w:qFormat="1"/>
+    <w:lsdException w:name="Table Grid" w:semiHidden="0" w:uiPriority="39" w:unhideWhenUsed="0"/>
+    <w:lsdException w:name="Placeholder Text" w:unhideWhenUsed="0"/>
+    <w:lsdException w:name="No Spacing" w:semiHidden="0" w:uiPriority="1" w:unhideWhenUsed="0" w:qFormat="1"/>
+    <w:lsdException w:name="Light Shading" w:semiHidden="0" w:uiPriority="60" w:unhideWhenUsed="0"/>
+    <w:lsdException w:name="Light List" w:semiHidden="0" w:uiPriority="61" w:unhideWhenUsed="0"/>
+    <w:lsdException w:name="Light Grid" w:semiHidden="0" w:uiPriority="62" w:unhideWhenUsed="0"/>
+    <w:lsdException w:name="Medium Shading 1" w:semiHidden="0" w:uiPriority="63" w:unhideWhenUsed="0"/>
+    <w:lsdException w:name="Medium Shading 2" w:semiHidden="0" w:uiPriority="64" w:unhideWhenUsed="0"/>
+    <w:lsdException w:name="Medium List 1" w:semiHidden="0" w:uiPriority="65" w:unhideWhenUsed="0"/>
+    <w:lsdException w:name="Medium List 2" w:semiHidden="0" w:uiPriority="66" w:unhideWhenUsed="0"/>
+    <w:lsdException w:name="Medium Grid 1" w:semiHidden="0" w:uiPriority="67" w:unhideWhenUsed="0"/>
+    <w:lsdException w:name="Medium Grid 2" w:semiHidden="0" w:uiPriority="68" w:unhideWhenUsed="0"/>
+    <w:lsdException w:name="Medium Grid 3" w:semiHidden="0" w:uiPriority="69" w:unhideWhenUsed="0"/>
+    <w:lsdException w:name="Dark List" w:semiHidden="0" w:uiPriority="70" w:unhideWhenUsed="0"/>
+    <w:lsdException w:name="Colorful Shading" w:semiHidden="0" w:uiPriority="71" w:unhideWhenUsed="0"/>
+    <w:lsdException w:name="Colorful List" w:semiHidden="0" w:uiPriority="72" w:unhideWhenUsed="0"/>
+    <w:lsdException w:name="Colorful Grid" w:semiHidden="0" w:uiPriority="73" w:unhideWhenUsed="0"/>
+    <w:lsdException w:name="Light Shading Accent 1" w:semiHidden="0" w:uiPriority="60" w:unhideWhenUsed="0"/>
+    <w:lsdException w:name="Light List Accent 1" w:semiHidden="0" w:uiPriority="61" w:unhideWhenUsed="0"/>
+    <w:lsdException w:name="Light Grid Accent 1" w:semiHidden="0" w:uiPriority="62" w:unhideWhenUsed="0"/>
+    <w:lsdException w:name="Medium Shading 1 Accent 1" w:semiHidden="0" w:uiPriority="63" w:unhideWhenUsed="0"/>
+    <w:lsdException w:name="Medium Shading 2 Accent 1" w:semiHidden="0" w:uiPriority="64" w:unhideWhenUsed="0"/>
+    <w:lsdException w:name="Medium List 1 Accent 1" w:semiHidden="0" w:uiPriority="65" w:unhideWhenUsed="0"/>
+    <w:lsdException w:name="Revision" w:unhideWhenUsed="0"/>
+    <w:lsdException w:name="List Paragraph" w:semiHidden="0" w:uiPriority="34" w:unhideWhenUsed="0" w:qFormat="1"/>
+    <w:lsdException w:name="Quote" w:semiHidden="0" w:uiPriority="29" w:unhideWhenUsed="0" w:qFormat="1"/>
+    <w:lsdException w:name="Intense Quote" w:semiHidden="0" w:uiPriority="30" w:unhideWhenUsed="0" w:qFormat="1"/>
+    <w:lsdException w:name="Medium List 2 Accent 1" w:semiHidden="0" w:uiPriority="66" w:unhideWhenUsed="0"/>
+    <w:lsdException w:name="Medium Grid 1 Accent 1" w:semiHidden="0" w:uiPriority="67" w:unhideWhenUsed="0"/>
+    <w:lsdException w:name="Medium Grid 2 Accent 1" w:semiHidden="0" w:uiPriority="68" w:unhideWhenUsed="0"/>
+    <w:lsdException w:name="Medium Grid 3 Accent 1" w:semiHidden="0" w:uiPriority="69" w:unhideWhenUsed="0"/>
+    <w:lsdException w:name="Dark List Accent 1" w:semiHidden="0" w:uiPriority="70" w:unhideWhenUsed="0"/>
+    <w:lsdException w:name="Colorful Shading Accent 1" w:semiHidden="0" w:uiPriority="71" w:unhideWhenUsed="0"/>
+    <w:lsdException w:name="Colorful List Accent 1" w:semiHidden="0" w:uiPriority="72" w:unhideWhenUsed="0"/>
+    <w:lsdException w:name="Colorful Grid Accent 1" w:semiHidden="0" w:uiPriority="73" w:unhideWhenUsed="0"/>
+    <w:lsdException w:name="Light Shading Accent 2" w:semiHidden="0" w:uiPriority="60" w:unhideWhenUsed="0"/>
+    <w:lsdException w:name="Light List Accent 2" w:semiHidden="0" w:uiPriority="61" w:unhideWhenUsed="0"/>
+    <w:lsdException w:name="Light Grid Accent 2" w:semiHidden="0" w:uiPriority="62" w:unhideWhenUsed="0"/>
+    <w:lsdException w:name="Medium Shading 1 Accent 2" w:semiHidden="0" w:uiPriority="63" w:unhideWhenUsed="0"/>
+    <w:lsdException w:name="Medium Shading 2 Accent 2" w:semiHidden="0" w:uiPriority="64" w:unhideWhenUsed="0"/>
+    <w:lsdException w:name="Medium List 1 Accent 2" w:semiHidden="0" w:uiPriority="65" w:unhideWhenUsed="0"/>
+    <w:lsdException w:name="Medium List 2 Accent 2" w:semiHidden="0" w:uiPriority="66" w:unhideWhenUsed="0"/>
+    <w:lsdException w:name="Medium Grid 1 Accent 2" w:semiHidden="0" w:uiPriority="67" w:unhideWhenUsed="0"/>
+    <w:lsdException w:name="Medium Grid 2 Accent 2" w:semiHidden="0" w:uiPriority="68" w:unhideWhenUsed="0"/>
+    <w:lsdException w:name="Medium Grid 3 Accent 2" w:semiHidden="0" w:uiPriority="69" w:unhideWhenUsed="0"/>
+    <w:lsdException w:name="Dark List Accent 2" w:semiHidden="0" w:uiPriority="70" w:unhideWhenUsed="0"/>
+    <w:lsdException w:name="Colorful Shading Accent 2" w:semiHidden="0" w:uiPriority="71" w:unhideWhenUsed="0"/>
+    <w:lsdException w:name="Colorful List Accent 2" w:semiHidden="0" w:uiPriority="72" w:unhideWhenUsed="0"/>
+    <w:lsdException w:name="Colorful Grid Accent 2" w:semiHidden="0" w:uiPriority="73" w:unhideWhenUsed="0"/>
+    <w:lsdException w:name="Light Shading Accent 3" w:semiHidden="0" w:uiPriority="60" w:unhideWhenUsed="0"/>
+    <w:lsdException w:name="Light List Accent 3" w:semiHidden="0" w:uiPriority="61" w:unhideWhenUsed="0"/>
+    <w:lsdException w:name="Light Grid Accent 3" w:semiHidden="0" w:uiPriority="62" w:unhideWhenUsed="0"/>
+    <w:lsdException w:name="Medium Shading 1 Accent 3" w:semiHidden="0" w:uiPriority="63" w:unhideWhenUsed="0"/>
+    <w:lsdException w:name="Medium Shading 2 Accent 3" w:semiHidden="0" w:uiPriority="64" w:unhideWhenUsed="0"/>
+    <w:lsdException w:name="Medium List 1 Accent 3" w:semiHidden="0" w:uiPriority="65" w:unhideWhenUsed="0"/>
+    <w:lsdException w:name="Medium List 2 Accent 3" w:semiHidden="0" w:uiPriority="66" w:unhideWhenUsed="0"/>
+    <w:lsdException w:name="Medium Grid 1 Accent 3" w:semiHidden="0" w:uiPriority="67" w:unhideWhenUsed="0"/>
+    <w:lsdException w:name="Medium Grid 2 Accent 3" w:semiHidden="0" w:uiPriority="68" w:unhideWhenUsed="0"/>
+    <w:lsdException w:name="Medium Grid 3 Accent 3" w:semiHidden="0" w:uiPriority="69" w:unhideWhenUsed="0"/>
+    <w:lsdException w:name="Dark List Accent 3" w:semiHidden="0" w:uiPriority="70" w:unhideWhenUsed="0"/>
+    <w:lsdException w:name="Colorful Shading Accent 3" w:semiHidden="0" w:uiPriority="71" w:unhideWhenUsed="0"/>
+    <w:lsdException w:name="Colorful List Accent 3" w:semiHidden="0" w:uiPriority="72" w:unhideWhenUsed="0"/>
+    <w:lsdException w:name="Colorful Grid Accent 3" w:semiHidden="0" w:uiPriority="73" w:unhideWhenUsed="0"/>
+    <w:lsdException w:name="Light Shading Accent 4" w:semiHidden="0" w:uiPriority="60" w:unhideWhenUsed="0"/>
+    <w:lsdException w:name="Light List Accent 4" w:semiHidden="0" w:uiPriority="61" w:unhideWhenUsed="0"/>
+    <w:lsdException w:name="Light Grid Accent 4" w:semiHidden="0" w:uiPriority="62" w:unhideWhenUsed="0"/>
+    <w:lsdException w:name="Medium Shading 1 Accent 4" w:semiHidden="0" w:uiPriority="63" w:unhideWhenUsed="0"/>
+    <w:lsdException w:name="Medium Shading 2 Accent 4" w:semiHidden="0" w:uiPriority="64" w:unhideWhenUsed="0"/>
+    <w:lsdException w:name="Medium List 1 Accent 4" w:semiHidden="0" w:uiPriority="65" w:unhideWhenUsed="0"/>
+    <w:lsdException w:name="Medium List 2 Accent 4" w:semiHidden="0" w:uiPriority="66" w:unhideWhenUsed="0"/>
+    <w:lsdException w:name="Medium Grid 1 Accent 4" w:semiHidden="0" w:uiPriority="67" w:unhideWhenUsed="0"/>
+    <w:lsdException w:name="Medium Grid 2 Accent 4" w:semiHidden="0" w:uiPriority="68" w:unhideWhenUsed="0"/>
+    <w:lsdException w:name="Medium Grid 3 Accent 4" w:semiHidden="0" w:uiPriority="69" w:unhideWhenUsed="0"/>
+    <w:lsdException w:name="Dark List Accent 4" w:semiHidden="0" w:uiPriority="70" w:unhideWhenUsed="0"/>
+    <w:lsdException w:name="Colorful Shading Accent 4" w:semiHidden="0" w:uiPriority="71" w:unhideWhenUsed="0"/>
+    <w:lsdException w:name="Colorful List Accent 4" w:semiHidden="0" w:uiPriority="72" w:unhideWhenUsed="0"/>
+    <w:lsdException w:name="Colorful Grid Accent 4" w:semiHidden="0" w:uiPriority="73" w:unhideWhenUsed="0"/>
+    <w:lsdException w:name="Light Shading Accent 5" w:semiHidden="0" w:uiPriority="60" w:unhideWhenUsed="0"/>
+    <w:lsdException w:name="Light List Accent 5" w:semiHidden="0" w:uiPriority="61" w:unhideWhenUsed="0"/>
+    <w:lsdException w:name="Light Grid Accent 5" w:semiHidden="0" w:uiPriority="62" w:unhideWhenUsed="0"/>
+    <w:lsdException w:name="Medium Shading 1 Accent 5" w:semiHidden="0" w:uiPriority="63" w:unhideWhenUsed="0"/>
+    <w:lsdException w:name="Medium Shading 2 Accent 5" w:semiHidden="0" w:uiPriority="64" w:unhideWhenUsed="0"/>
+    <w:lsdException w:name="Medium List 1 Accent 5" w:semiHidden="0" w:uiPriority="65" w:unhideWhenUsed="0"/>
+    <w:lsdException w:name="Medium List 2 Accent 5" w:semiHidden="0" w:uiPriority="66" w:unhideWhenUsed="0"/>
+    <w:lsdException w:name="Medium Grid 1 Accent 5" w:semiHidden="0" w:uiPriority="67" w:unhideWhenUsed="0"/>
+    <w:lsdException w:name="Medium Grid 2 Accent 5" w:semiHidden="0" w:uiPriority="68" w:unhideWhenUsed="0"/>
+    <w:lsdException w:name="Medium Grid 3 Accent 5" w:semiHidden="0" w:uiPriority="69" w:unhideWhenUsed="0"/>
+    <w:lsdException w:name="Dark List Accent 5" w:semiHidden="0" w:uiPriority="70" w:unhideWhenUsed="0"/>
+    <w:lsdException w:name="Colorful Shading Accent 5" w:semiHidden="0" w:uiPriority="71" w:unhideWhenUsed="0"/>
+    <w:lsdException w:name="Colorful List Accent 5" w:semiHidden="0" w:uiPriority="72" w:unhideWhenUsed="0"/>
+    <w:lsdException w:name="Colorful Grid Accent 5" w:semiHidden="0" w:uiPriority="73" w:unhideWhenUsed="0"/>
+    <w:lsdException w:name="Light Shading Accent 6" w:semiHidden="0" w:uiPriority="60" w:unhideWhenUsed="0"/>
+    <w:lsdException w:name="Light List Accent 6" w:semiHidden="0" w:uiPriority="61" w:unhideWhenUsed="0"/>
+    <w:lsdException w:name="Light Grid Accent 6" w:semiHidden="0" w:uiPriority="62" w:unhideWhenUsed="0"/>
+    <w:lsdException w:name="Medium Shading 1 Accent 6" w:semiHidden="0" w:uiPriority="63" w:unhideWhenUsed="0"/>
+    <w:lsdException w:name="Medium Shading 2 Accent 6" w:semiHidden="0" w:uiPriority="64" w:unhideWhenUsed="0"/>
+    <w:lsdException w:name="Medium List 1 Accent 6" w:semiHidden="0" w:uiPriority="65" w:unhideWhenUsed="0"/>
+    <w:lsdException w:name="Medium List 2 Accent 6" w:semiHidden="0" w:uiPriority="66" w:unhideWhenUsed="0"/>
+    <w:lsdException w:name="Medium Grid 1 Accent 6" w:semiHidden="0" w:uiPriority="67" w:unhideWhenUsed="0"/>
+    <w:lsdException w:name="Medium Grid 2 Accent 6" w:semiHidden="0" w:uiPriority="68" w:unhideWhenUsed="0"/>
+    <w:lsdException w:name="Medium Grid 3 Accent 6" w:semiHidden="0" w:uiPriority="69" w:unhideWhenUsed="0"/>
+    <w:lsdException w:name="Dark List Accent 6" w:semiHidden="0" w:uiPriority="70" w:unhideWhenUsed="0"/>
+    <w:lsdException w:name="Colorful Shading Accent 6" w:semiHidden="0" w:uiPriority="71" w:unhideWhenUsed="0"/>
+    <w:lsdException w:name="Colorful List Accent 6" w:semiHidden="0" w:uiPriority="72" w:unhideWhenUsed="0"/>
+    <w:lsdException w:name="Colorful Grid Accent 6" w:semiHidden="0" w:uiPriority="73" w:unhideWhenUsed="0"/>
+    <w:lsdException w:name="Subtle Emphasis" w:semiHidden="0" w:uiPriority="19" w:unhideWhenUsed="0" w:qFormat="1"/>
+    <w:lsdException w:name="Intense Emphasis" w:semiHidden="0" w:uiPriority="21" w:unhideWhenUsed="0" w:qFormat="1"/>
+    <w:lsdException w:name="Subtle Reference" w:semiHidden="0" w:uiPriority="31" w:unhideWhenUsed="0" w:qFormat="1"/>
+    <w:lsdException w:name="Intense Reference" w:semiHidden="0" w:uiPriority="32" w:unhideWhenUsed="0" w:qFormat="1"/>
+    <w:lsdException w:name="Book Title" w:semiHidden="0" w:uiPriority="33" w:unhideWhenUsed="0" w:qFormat="1"/>
+    <w:lsdException w:name="Bibliography" w:uiPriority="37"/>
+    <w:lsdException w:name="TOC Heading" w:uiPriority="39" w:qFormat="1"/>
   </w:latentStyles>
   <w:style w:type="paragraph" w:default="1" w:styleId="Normal">
     <w:name w:val="Normal"/>
@@ -2880,7 +3689,549 @@
       </w:tblCellMar>
     </w:tblPr>
   </w:style>
-  <w:style w:type="paragraph" w:styleId="Puesto">
+  <w:style w:type="paragraph" w:styleId="Ttulo">
+    <w:name w:val="Title"/>
+    <w:basedOn w:val="Normal"/>
+    <w:next w:val="Normal"/>
+    <w:pPr>
+      <w:keepNext/>
+      <w:keepLines/>
+      <w:spacing w:after="60"/>
+      <w:contextualSpacing/>
+    </w:pPr>
+    <w:rPr>
+      <w:sz w:val="52"/>
+      <w:szCs w:val="52"/>
+    </w:rPr>
+  </w:style>
+  <w:style w:type="paragraph" w:styleId="Subttulo">
+    <w:name w:val="Subtitle"/>
+    <w:basedOn w:val="Normal"/>
+    <w:next w:val="Normal"/>
+    <w:pPr>
+      <w:keepNext/>
+      <w:keepLines/>
+      <w:spacing w:after="320"/>
+      <w:contextualSpacing/>
+    </w:pPr>
+    <w:rPr>
+      <w:color w:val="666666"/>
+      <w:sz w:val="30"/>
+      <w:szCs w:val="30"/>
+    </w:rPr>
+  </w:style>
+  <w:style w:type="table" w:customStyle="1" w:styleId="a">
+    <w:basedOn w:val="TableNormal"/>
+    <w:tblPr>
+      <w:tblStyleRowBandSize w:val="1"/>
+      <w:tblStyleColBandSize w:val="1"/>
+      <w:tblCellMar>
+        <w:top w:w="0" w:type="dxa"/>
+        <w:left w:w="0" w:type="dxa"/>
+        <w:bottom w:w="0" w:type="dxa"/>
+        <w:right w:w="0" w:type="dxa"/>
+      </w:tblCellMar>
+    </w:tblPr>
+  </w:style>
+  <w:style w:type="table" w:customStyle="1" w:styleId="a0">
+    <w:basedOn w:val="TableNormal"/>
+    <w:tblPr>
+      <w:tblStyleRowBandSize w:val="1"/>
+      <w:tblStyleColBandSize w:val="1"/>
+      <w:tblCellMar>
+        <w:top w:w="0" w:type="dxa"/>
+        <w:left w:w="0" w:type="dxa"/>
+        <w:bottom w:w="0" w:type="dxa"/>
+        <w:right w:w="0" w:type="dxa"/>
+      </w:tblCellMar>
+    </w:tblPr>
+  </w:style>
+  <w:style w:type="table" w:customStyle="1" w:styleId="a1">
+    <w:basedOn w:val="TableNormal"/>
+    <w:tblPr>
+      <w:tblStyleRowBandSize w:val="1"/>
+      <w:tblStyleColBandSize w:val="1"/>
+      <w:tblCellMar>
+        <w:top w:w="0" w:type="dxa"/>
+        <w:left w:w="0" w:type="dxa"/>
+        <w:bottom w:w="0" w:type="dxa"/>
+        <w:right w:w="0" w:type="dxa"/>
+      </w:tblCellMar>
+    </w:tblPr>
+  </w:style>
+  <w:style w:type="table" w:customStyle="1" w:styleId="a2">
+    <w:basedOn w:val="TableNormal"/>
+    <w:tblPr>
+      <w:tblStyleRowBandSize w:val="1"/>
+      <w:tblStyleColBandSize w:val="1"/>
+      <w:tblCellMar>
+        <w:top w:w="0" w:type="dxa"/>
+        <w:left w:w="0" w:type="dxa"/>
+        <w:bottom w:w="0" w:type="dxa"/>
+        <w:right w:w="0" w:type="dxa"/>
+      </w:tblCellMar>
+    </w:tblPr>
+  </w:style>
+  <w:style w:type="table" w:customStyle="1" w:styleId="a3">
+    <w:basedOn w:val="TableNormal"/>
+    <w:tblPr>
+      <w:tblStyleRowBandSize w:val="1"/>
+      <w:tblStyleColBandSize w:val="1"/>
+      <w:tblCellMar>
+        <w:top w:w="0" w:type="dxa"/>
+        <w:left w:w="0" w:type="dxa"/>
+        <w:bottom w:w="0" w:type="dxa"/>
+        <w:right w:w="0" w:type="dxa"/>
+      </w:tblCellMar>
+    </w:tblPr>
+  </w:style>
+  <w:style w:type="table" w:customStyle="1" w:styleId="a4">
+    <w:basedOn w:val="TableNormal"/>
+    <w:tblPr>
+      <w:tblStyleRowBandSize w:val="1"/>
+      <w:tblStyleColBandSize w:val="1"/>
+      <w:tblCellMar>
+        <w:top w:w="0" w:type="dxa"/>
+        <w:left w:w="0" w:type="dxa"/>
+        <w:bottom w:w="0" w:type="dxa"/>
+        <w:right w:w="0" w:type="dxa"/>
+      </w:tblCellMar>
+    </w:tblPr>
+  </w:style>
+  <w:style w:type="table" w:customStyle="1" w:styleId="a5">
+    <w:basedOn w:val="TableNormal"/>
+    <w:tblPr>
+      <w:tblStyleRowBandSize w:val="1"/>
+      <w:tblStyleColBandSize w:val="1"/>
+      <w:tblCellMar>
+        <w:top w:w="0" w:type="dxa"/>
+        <w:left w:w="0" w:type="dxa"/>
+        <w:bottom w:w="0" w:type="dxa"/>
+        <w:right w:w="0" w:type="dxa"/>
+      </w:tblCellMar>
+    </w:tblPr>
+  </w:style>
+  <w:style w:type="table" w:customStyle="1" w:styleId="a6">
+    <w:basedOn w:val="TableNormal"/>
+    <w:tblPr>
+      <w:tblStyleRowBandSize w:val="1"/>
+      <w:tblStyleColBandSize w:val="1"/>
+      <w:tblCellMar>
+        <w:top w:w="0" w:type="dxa"/>
+        <w:left w:w="0" w:type="dxa"/>
+        <w:bottom w:w="0" w:type="dxa"/>
+        <w:right w:w="0" w:type="dxa"/>
+      </w:tblCellMar>
+    </w:tblPr>
+  </w:style>
+  <w:style w:type="table" w:customStyle="1" w:styleId="a7">
+    <w:basedOn w:val="TableNormal"/>
+    <w:tblPr>
+      <w:tblStyleRowBandSize w:val="1"/>
+      <w:tblStyleColBandSize w:val="1"/>
+      <w:tblCellMar>
+        <w:top w:w="0" w:type="dxa"/>
+        <w:left w:w="0" w:type="dxa"/>
+        <w:bottom w:w="0" w:type="dxa"/>
+        <w:right w:w="0" w:type="dxa"/>
+      </w:tblCellMar>
+    </w:tblPr>
+  </w:style>
+  <w:style w:type="table" w:customStyle="1" w:styleId="a8">
+    <w:basedOn w:val="TableNormal"/>
+    <w:tblPr>
+      <w:tblStyleRowBandSize w:val="1"/>
+      <w:tblStyleColBandSize w:val="1"/>
+      <w:tblCellMar>
+        <w:top w:w="0" w:type="dxa"/>
+        <w:left w:w="0" w:type="dxa"/>
+        <w:bottom w:w="0" w:type="dxa"/>
+        <w:right w:w="0" w:type="dxa"/>
+      </w:tblCellMar>
+    </w:tblPr>
+  </w:style>
+  <w:style w:type="table" w:customStyle="1" w:styleId="a9">
+    <w:basedOn w:val="TableNormal"/>
+    <w:tblPr>
+      <w:tblStyleRowBandSize w:val="1"/>
+      <w:tblStyleColBandSize w:val="1"/>
+      <w:tblCellMar>
+        <w:top w:w="0" w:type="dxa"/>
+        <w:left w:w="0" w:type="dxa"/>
+        <w:bottom w:w="0" w:type="dxa"/>
+        <w:right w:w="0" w:type="dxa"/>
+      </w:tblCellMar>
+    </w:tblPr>
+  </w:style>
+  <w:style w:type="table" w:customStyle="1" w:styleId="aa">
+    <w:basedOn w:val="TableNormal"/>
+    <w:tblPr>
+      <w:tblStyleRowBandSize w:val="1"/>
+      <w:tblStyleColBandSize w:val="1"/>
+      <w:tblCellMar>
+        <w:top w:w="0" w:type="dxa"/>
+        <w:left w:w="0" w:type="dxa"/>
+        <w:bottom w:w="0" w:type="dxa"/>
+        <w:right w:w="0" w:type="dxa"/>
+      </w:tblCellMar>
+    </w:tblPr>
+  </w:style>
+  <w:style w:type="table" w:customStyle="1" w:styleId="ab">
+    <w:basedOn w:val="TableNormal"/>
+    <w:tblPr>
+      <w:tblStyleRowBandSize w:val="1"/>
+      <w:tblStyleColBandSize w:val="1"/>
+      <w:tblCellMar>
+        <w:top w:w="0" w:type="dxa"/>
+        <w:left w:w="0" w:type="dxa"/>
+        <w:bottom w:w="0" w:type="dxa"/>
+        <w:right w:w="0" w:type="dxa"/>
+      </w:tblCellMar>
+    </w:tblPr>
+  </w:style>
+  <w:style w:type="paragraph" w:styleId="Encabezado">
+    <w:name w:val="header"/>
+    <w:basedOn w:val="Normal"/>
+    <w:link w:val="EncabezadoCar"/>
+    <w:uiPriority w:val="99"/>
+    <w:unhideWhenUsed/>
+    <w:rsid w:val="00EA6106"/>
+    <w:pPr>
+      <w:tabs>
+        <w:tab w:val="center" w:pos="4419"/>
+        <w:tab w:val="right" w:pos="8838"/>
+      </w:tabs>
+      <w:spacing w:line="240" w:lineRule="auto"/>
+    </w:pPr>
+  </w:style>
+  <w:style w:type="character" w:customStyle="1" w:styleId="EncabezadoCar">
+    <w:name w:val="Encabezado Car"/>
+    <w:basedOn w:val="Fuentedeprrafopredeter"/>
+    <w:link w:val="Encabezado"/>
+    <w:uiPriority w:val="99"/>
+    <w:rsid w:val="00EA6106"/>
+  </w:style>
+  <w:style w:type="paragraph" w:styleId="Piedepgina">
+    <w:name w:val="footer"/>
+    <w:basedOn w:val="Normal"/>
+    <w:link w:val="PiedepginaCar"/>
+    <w:uiPriority w:val="99"/>
+    <w:unhideWhenUsed/>
+    <w:rsid w:val="00EA6106"/>
+    <w:pPr>
+      <w:tabs>
+        <w:tab w:val="center" w:pos="4419"/>
+        <w:tab w:val="right" w:pos="8838"/>
+      </w:tabs>
+      <w:spacing w:line="240" w:lineRule="auto"/>
+    </w:pPr>
+  </w:style>
+  <w:style w:type="character" w:customStyle="1" w:styleId="PiedepginaCar">
+    <w:name w:val="Pie de página Car"/>
+    <w:basedOn w:val="Fuentedeprrafopredeter"/>
+    <w:link w:val="Piedepgina"/>
+    <w:uiPriority w:val="99"/>
+    <w:rsid w:val="00EA6106"/>
+  </w:style>
+</w:styles>
+</file>
+
+<file path=word/stylesWithEffects.xml><?xml version="1.0" encoding="utf-8"?>
+<w:styles xmlns:wpc="http://schemas.microsoft.com/office/word/2010/wordprocessingCanvas" xmlns:mc="http://schemas.openxmlformats.org/markup-compatibility/2006" xmlns:o="urn:schemas-microsoft-com:office:office" xmlns:r="http://schemas.openxmlformats.org/officeDocument/2006/relationships" xmlns:m="http://schemas.openxmlformats.org/officeDocument/2006/math" xmlns:v="urn:schemas-microsoft-com:vml" xmlns:wp14="http://schemas.microsoft.com/office/word/2010/wordprocessingDrawing" xmlns:wp="http://schemas.openxmlformats.org/drawingml/2006/wordprocessingDrawing" xmlns:w10="urn:schemas-microsoft-com:office:word" xmlns:w="http://schemas.openxmlformats.org/wordprocessingml/2006/main" xmlns:w14="http://schemas.microsoft.com/office/word/2010/wordml" xmlns:wpg="http://schemas.microsoft.com/office/word/2010/wordprocessingGroup" xmlns:wpi="http://schemas.microsoft.com/office/word/2010/wordprocessingInk" xmlns:wne="http://schemas.microsoft.com/office/word/2006/wordml" xmlns:wps="http://schemas.microsoft.com/office/word/2010/wordprocessingShape" mc:Ignorable="w14 wp14">
+  <w:docDefaults>
+    <w:rPrDefault>
+      <w:rPr>
+        <w:rFonts w:ascii="Arial" w:eastAsia="Arial" w:hAnsi="Arial" w:cs="Arial"/>
+        <w:color w:val="000000"/>
+        <w:sz w:val="22"/>
+        <w:szCs w:val="22"/>
+        <w:lang w:val="es-CO" w:eastAsia="es-CO" w:bidi="ar-SA"/>
+      </w:rPr>
+    </w:rPrDefault>
+    <w:pPrDefault>
+      <w:pPr>
+        <w:spacing w:line="276" w:lineRule="auto"/>
+      </w:pPr>
+    </w:pPrDefault>
+  </w:docDefaults>
+  <w:latentStyles w:defLockedState="0" w:defUIPriority="99" w:defSemiHidden="1" w:defUnhideWhenUsed="1" w:defQFormat="0" w:count="267">
+    <w:lsdException w:name="Normal" w:semiHidden="0" w:uiPriority="0" w:unhideWhenUsed="0" w:qFormat="1"/>
+    <w:lsdException w:name="heading 1" w:semiHidden="0" w:uiPriority="9" w:unhideWhenUsed="0" w:qFormat="1"/>
+    <w:lsdException w:name="heading 2" w:uiPriority="9" w:qFormat="1"/>
+    <w:lsdException w:name="heading 3" w:uiPriority="9" w:qFormat="1"/>
+    <w:lsdException w:name="heading 4" w:uiPriority="9" w:qFormat="1"/>
+    <w:lsdException w:name="heading 5" w:uiPriority="9" w:qFormat="1"/>
+    <w:lsdException w:name="heading 6" w:uiPriority="9" w:qFormat="1"/>
+    <w:lsdException w:name="heading 7" w:uiPriority="9" w:qFormat="1"/>
+    <w:lsdException w:name="heading 8" w:uiPriority="9" w:qFormat="1"/>
+    <w:lsdException w:name="heading 9" w:uiPriority="9" w:qFormat="1"/>
+    <w:lsdException w:name="toc 1" w:uiPriority="39"/>
+    <w:lsdException w:name="toc 2" w:uiPriority="39"/>
+    <w:lsdException w:name="toc 3" w:uiPriority="39"/>
+    <w:lsdException w:name="toc 4" w:uiPriority="39"/>
+    <w:lsdException w:name="toc 5" w:uiPriority="39"/>
+    <w:lsdException w:name="toc 6" w:uiPriority="39"/>
+    <w:lsdException w:name="toc 7" w:uiPriority="39"/>
+    <w:lsdException w:name="toc 8" w:uiPriority="39"/>
+    <w:lsdException w:name="toc 9" w:uiPriority="39"/>
+    <w:lsdException w:name="caption" w:uiPriority="35" w:qFormat="1"/>
+    <w:lsdException w:name="Title" w:semiHidden="0" w:uiPriority="10" w:unhideWhenUsed="0" w:qFormat="1"/>
+    <w:lsdException w:name="Default Paragraph Font" w:uiPriority="1"/>
+    <w:lsdException w:name="Subtitle" w:semiHidden="0" w:uiPriority="11" w:unhideWhenUsed="0" w:qFormat="1"/>
+    <w:lsdException w:name="Strong" w:semiHidden="0" w:uiPriority="22" w:unhideWhenUsed="0" w:qFormat="1"/>
+    <w:lsdException w:name="Emphasis" w:semiHidden="0" w:uiPriority="20" w:unhideWhenUsed="0" w:qFormat="1"/>
+    <w:lsdException w:name="Table Grid" w:semiHidden="0" w:uiPriority="39" w:unhideWhenUsed="0"/>
+    <w:lsdException w:name="Placeholder Text" w:unhideWhenUsed="0"/>
+    <w:lsdException w:name="No Spacing" w:semiHidden="0" w:uiPriority="1" w:unhideWhenUsed="0" w:qFormat="1"/>
+    <w:lsdException w:name="Light Shading" w:semiHidden="0" w:uiPriority="60" w:unhideWhenUsed="0"/>
+    <w:lsdException w:name="Light List" w:semiHidden="0" w:uiPriority="61" w:unhideWhenUsed="0"/>
+    <w:lsdException w:name="Light Grid" w:semiHidden="0" w:uiPriority="62" w:unhideWhenUsed="0"/>
+    <w:lsdException w:name="Medium Shading 1" w:semiHidden="0" w:uiPriority="63" w:unhideWhenUsed="0"/>
+    <w:lsdException w:name="Medium Shading 2" w:semiHidden="0" w:uiPriority="64" w:unhideWhenUsed="0"/>
+    <w:lsdException w:name="Medium List 1" w:semiHidden="0" w:uiPriority="65" w:unhideWhenUsed="0"/>
+    <w:lsdException w:name="Medium List 2" w:semiHidden="0" w:uiPriority="66" w:unhideWhenUsed="0"/>
+    <w:lsdException w:name="Medium Grid 1" w:semiHidden="0" w:uiPriority="67" w:unhideWhenUsed="0"/>
+    <w:lsdException w:name="Medium Grid 2" w:semiHidden="0" w:uiPriority="68" w:unhideWhenUsed="0"/>
+    <w:lsdException w:name="Medium Grid 3" w:semiHidden="0" w:uiPriority="69" w:unhideWhenUsed="0"/>
+    <w:lsdException w:name="Dark List" w:semiHidden="0" w:uiPriority="70" w:unhideWhenUsed="0"/>
+    <w:lsdException w:name="Colorful Shading" w:semiHidden="0" w:uiPriority="71" w:unhideWhenUsed="0"/>
+    <w:lsdException w:name="Colorful List" w:semiHidden="0" w:uiPriority="72" w:unhideWhenUsed="0"/>
+    <w:lsdException w:name="Colorful Grid" w:semiHidden="0" w:uiPriority="73" w:unhideWhenUsed="0"/>
+    <w:lsdException w:name="Light Shading Accent 1" w:semiHidden="0" w:uiPriority="60" w:unhideWhenUsed="0"/>
+    <w:lsdException w:name="Light List Accent 1" w:semiHidden="0" w:uiPriority="61" w:unhideWhenUsed="0"/>
+    <w:lsdException w:name="Light Grid Accent 1" w:semiHidden="0" w:uiPriority="62" w:unhideWhenUsed="0"/>
+    <w:lsdException w:name="Medium Shading 1 Accent 1" w:semiHidden="0" w:uiPriority="63" w:unhideWhenUsed="0"/>
+    <w:lsdException w:name="Medium Shading 2 Accent 1" w:semiHidden="0" w:uiPriority="64" w:unhideWhenUsed="0"/>
+    <w:lsdException w:name="Medium List 1 Accent 1" w:semiHidden="0" w:uiPriority="65" w:unhideWhenUsed="0"/>
+    <w:lsdException w:name="Revision" w:unhideWhenUsed="0"/>
+    <w:lsdException w:name="List Paragraph" w:semiHidden="0" w:uiPriority="34" w:unhideWhenUsed="0" w:qFormat="1"/>
+    <w:lsdException w:name="Quote" w:semiHidden="0" w:uiPriority="29" w:unhideWhenUsed="0" w:qFormat="1"/>
+    <w:lsdException w:name="Intense Quote" w:semiHidden="0" w:uiPriority="30" w:unhideWhenUsed="0" w:qFormat="1"/>
+    <w:lsdException w:name="Medium List 2 Accent 1" w:semiHidden="0" w:uiPriority="66" w:unhideWhenUsed="0"/>
+    <w:lsdException w:name="Medium Grid 1 Accent 1" w:semiHidden="0" w:uiPriority="67" w:unhideWhenUsed="0"/>
+    <w:lsdException w:name="Medium Grid 2 Accent 1" w:semiHidden="0" w:uiPriority="68" w:unhideWhenUsed="0"/>
+    <w:lsdException w:name="Medium Grid 3 Accent 1" w:semiHidden="0" w:uiPriority="69" w:unhideWhenUsed="0"/>
+    <w:lsdException w:name="Dark List Accent 1" w:semiHidden="0" w:uiPriority="70" w:unhideWhenUsed="0"/>
+    <w:lsdException w:name="Colorful Shading Accent 1" w:semiHidden="0" w:uiPriority="71" w:unhideWhenUsed="0"/>
+    <w:lsdException w:name="Colorful List Accent 1" w:semiHidden="0" w:uiPriority="72" w:unhideWhenUsed="0"/>
+    <w:lsdException w:name="Colorful Grid Accent 1" w:semiHidden="0" w:uiPriority="73" w:unhideWhenUsed="0"/>
+    <w:lsdException w:name="Light Shading Accent 2" w:semiHidden="0" w:uiPriority="60" w:unhideWhenUsed="0"/>
+    <w:lsdException w:name="Light List Accent 2" w:semiHidden="0" w:uiPriority="61" w:unhideWhenUsed="0"/>
+    <w:lsdException w:name="Light Grid Accent 2" w:semiHidden="0" w:uiPriority="62" w:unhideWhenUsed="0"/>
+    <w:lsdException w:name="Medium Shading 1 Accent 2" w:semiHidden="0" w:uiPriority="63" w:unhideWhenUsed="0"/>
+    <w:lsdException w:name="Medium Shading 2 Accent 2" w:semiHidden="0" w:uiPriority="64" w:unhideWhenUsed="0"/>
+    <w:lsdException w:name="Medium List 1 Accent 2" w:semiHidden="0" w:uiPriority="65" w:unhideWhenUsed="0"/>
+    <w:lsdException w:name="Medium List 2 Accent 2" w:semiHidden="0" w:uiPriority="66" w:unhideWhenUsed="0"/>
+    <w:lsdException w:name="Medium Grid 1 Accent 2" w:semiHidden="0" w:uiPriority="67" w:unhideWhenUsed="0"/>
+    <w:lsdException w:name="Medium Grid 2 Accent 2" w:semiHidden="0" w:uiPriority="68" w:unhideWhenUsed="0"/>
+    <w:lsdException w:name="Medium Grid 3 Accent 2" w:semiHidden="0" w:uiPriority="69" w:unhideWhenUsed="0"/>
+    <w:lsdException w:name="Dark List Accent 2" w:semiHidden="0" w:uiPriority="70" w:unhideWhenUsed="0"/>
+    <w:lsdException w:name="Colorful Shading Accent 2" w:semiHidden="0" w:uiPriority="71" w:unhideWhenUsed="0"/>
+    <w:lsdException w:name="Colorful List Accent 2" w:semiHidden="0" w:uiPriority="72" w:unhideWhenUsed="0"/>
+    <w:lsdException w:name="Colorful Grid Accent 2" w:semiHidden="0" w:uiPriority="73" w:unhideWhenUsed="0"/>
+    <w:lsdException w:name="Light Shading Accent 3" w:semiHidden="0" w:uiPriority="60" w:unhideWhenUsed="0"/>
+    <w:lsdException w:name="Light List Accent 3" w:semiHidden="0" w:uiPriority="61" w:unhideWhenUsed="0"/>
+    <w:lsdException w:name="Light Grid Accent 3" w:semiHidden="0" w:uiPriority="62" w:unhideWhenUsed="0"/>
+    <w:lsdException w:name="Medium Shading 1 Accent 3" w:semiHidden="0" w:uiPriority="63" w:unhideWhenUsed="0"/>
+    <w:lsdException w:name="Medium Shading 2 Accent 3" w:semiHidden="0" w:uiPriority="64" w:unhideWhenUsed="0"/>
+    <w:lsdException w:name="Medium List 1 Accent 3" w:semiHidden="0" w:uiPriority="65" w:unhideWhenUsed="0"/>
+    <w:lsdException w:name="Medium List 2 Accent 3" w:semiHidden="0" w:uiPriority="66" w:unhideWhenUsed="0"/>
+    <w:lsdException w:name="Medium Grid 1 Accent 3" w:semiHidden="0" w:uiPriority="67" w:unhideWhenUsed="0"/>
+    <w:lsdException w:name="Medium Grid 2 Accent 3" w:semiHidden="0" w:uiPriority="68" w:unhideWhenUsed="0"/>
+    <w:lsdException w:name="Medium Grid 3 Accent 3" w:semiHidden="0" w:uiPriority="69" w:unhideWhenUsed="0"/>
+    <w:lsdException w:name="Dark List Accent 3" w:semiHidden="0" w:uiPriority="70" w:unhideWhenUsed="0"/>
+    <w:lsdException w:name="Colorful Shading Accent 3" w:semiHidden="0" w:uiPriority="71" w:unhideWhenUsed="0"/>
+    <w:lsdException w:name="Colorful List Accent 3" w:semiHidden="0" w:uiPriority="72" w:unhideWhenUsed="0"/>
+    <w:lsdException w:name="Colorful Grid Accent 3" w:semiHidden="0" w:uiPriority="73" w:unhideWhenUsed="0"/>
+    <w:lsdException w:name="Light Shading Accent 4" w:semiHidden="0" w:uiPriority="60" w:unhideWhenUsed="0"/>
+    <w:lsdException w:name="Light List Accent 4" w:semiHidden="0" w:uiPriority="61" w:unhideWhenUsed="0"/>
+    <w:lsdException w:name="Light Grid Accent 4" w:semiHidden="0" w:uiPriority="62" w:unhideWhenUsed="0"/>
+    <w:lsdException w:name="Medium Shading 1 Accent 4" w:semiHidden="0" w:uiPriority="63" w:unhideWhenUsed="0"/>
+    <w:lsdException w:name="Medium Shading 2 Accent 4" w:semiHidden="0" w:uiPriority="64" w:unhideWhenUsed="0"/>
+    <w:lsdException w:name="Medium List 1 Accent 4" w:semiHidden="0" w:uiPriority="65" w:unhideWhenUsed="0"/>
+    <w:lsdException w:name="Medium List 2 Accent 4" w:semiHidden="0" w:uiPriority="66" w:unhideWhenUsed="0"/>
+    <w:lsdException w:name="Medium Grid 1 Accent 4" w:semiHidden="0" w:uiPriority="67" w:unhideWhenUsed="0"/>
+    <w:lsdException w:name="Medium Grid 2 Accent 4" w:semiHidden="0" w:uiPriority="68" w:unhideWhenUsed="0"/>
+    <w:lsdException w:name="Medium Grid 3 Accent 4" w:semiHidden="0" w:uiPriority="69" w:unhideWhenUsed="0"/>
+    <w:lsdException w:name="Dark List Accent 4" w:semiHidden="0" w:uiPriority="70" w:unhideWhenUsed="0"/>
+    <w:lsdException w:name="Colorful Shading Accent 4" w:semiHidden="0" w:uiPriority="71" w:unhideWhenUsed="0"/>
+    <w:lsdException w:name="Colorful List Accent 4" w:semiHidden="0" w:uiPriority="72" w:unhideWhenUsed="0"/>
+    <w:lsdException w:name="Colorful Grid Accent 4" w:semiHidden="0" w:uiPriority="73" w:unhideWhenUsed="0"/>
+    <w:lsdException w:name="Light Shading Accent 5" w:semiHidden="0" w:uiPriority="60" w:unhideWhenUsed="0"/>
+    <w:lsdException w:name="Light List Accent 5" w:semiHidden="0" w:uiPriority="61" w:unhideWhenUsed="0"/>
+    <w:lsdException w:name="Light Grid Accent 5" w:semiHidden="0" w:uiPriority="62" w:unhideWhenUsed="0"/>
+    <w:lsdException w:name="Medium Shading 1 Accent 5" w:semiHidden="0" w:uiPriority="63" w:unhideWhenUsed="0"/>
+    <w:lsdException w:name="Medium Shading 2 Accent 5" w:semiHidden="0" w:uiPriority="64" w:unhideWhenUsed="0"/>
+    <w:lsdException w:name="Medium List 1 Accent 5" w:semiHidden="0" w:uiPriority="65" w:unhideWhenUsed="0"/>
+    <w:lsdException w:name="Medium List 2 Accent 5" w:semiHidden="0" w:uiPriority="66" w:unhideWhenUsed="0"/>
+    <w:lsdException w:name="Medium Grid 1 Accent 5" w:semiHidden="0" w:uiPriority="67" w:unhideWhenUsed="0"/>
+    <w:lsdException w:name="Medium Grid 2 Accent 5" w:semiHidden="0" w:uiPriority="68" w:unhideWhenUsed="0"/>
+    <w:lsdException w:name="Medium Grid 3 Accent 5" w:semiHidden="0" w:uiPriority="69" w:unhideWhenUsed="0"/>
+    <w:lsdException w:name="Dark List Accent 5" w:semiHidden="0" w:uiPriority="70" w:unhideWhenUsed="0"/>
+    <w:lsdException w:name="Colorful Shading Accent 5" w:semiHidden="0" w:uiPriority="71" w:unhideWhenUsed="0"/>
+    <w:lsdException w:name="Colorful List Accent 5" w:semiHidden="0" w:uiPriority="72" w:unhideWhenUsed="0"/>
+    <w:lsdException w:name="Colorful Grid Accent 5" w:semiHidden="0" w:uiPriority="73" w:unhideWhenUsed="0"/>
+    <w:lsdException w:name="Light Shading Accent 6" w:semiHidden="0" w:uiPriority="60" w:unhideWhenUsed="0"/>
+    <w:lsdException w:name="Light List Accent 6" w:semiHidden="0" w:uiPriority="61" w:unhideWhenUsed="0"/>
+    <w:lsdException w:name="Light Grid Accent 6" w:semiHidden="0" w:uiPriority="62" w:unhideWhenUsed="0"/>
+    <w:lsdException w:name="Medium Shading 1 Accent 6" w:semiHidden="0" w:uiPriority="63" w:unhideWhenUsed="0"/>
+    <w:lsdException w:name="Medium Shading 2 Accent 6" w:semiHidden="0" w:uiPriority="64" w:unhideWhenUsed="0"/>
+    <w:lsdException w:name="Medium List 1 Accent 6" w:semiHidden="0" w:uiPriority="65" w:unhideWhenUsed="0"/>
+    <w:lsdException w:name="Medium List 2 Accent 6" w:semiHidden="0" w:uiPriority="66" w:unhideWhenUsed="0"/>
+    <w:lsdException w:name="Medium Grid 1 Accent 6" w:semiHidden="0" w:uiPriority="67" w:unhideWhenUsed="0"/>
+    <w:lsdException w:name="Medium Grid 2 Accent 6" w:semiHidden="0" w:uiPriority="68" w:unhideWhenUsed="0"/>
+    <w:lsdException w:name="Medium Grid 3 Accent 6" w:semiHidden="0" w:uiPriority="69" w:unhideWhenUsed="0"/>
+    <w:lsdException w:name="Dark List Accent 6" w:semiHidden="0" w:uiPriority="70" w:unhideWhenUsed="0"/>
+    <w:lsdException w:name="Colorful Shading Accent 6" w:semiHidden="0" w:uiPriority="71" w:unhideWhenUsed="0"/>
+    <w:lsdException w:name="Colorful List Accent 6" w:semiHidden="0" w:uiPriority="72" w:unhideWhenUsed="0"/>
+    <w:lsdException w:name="Colorful Grid Accent 6" w:semiHidden="0" w:uiPriority="73" w:unhideWhenUsed="0"/>
+    <w:lsdException w:name="Subtle Emphasis" w:semiHidden="0" w:uiPriority="19" w:unhideWhenUsed="0" w:qFormat="1"/>
+    <w:lsdException w:name="Intense Emphasis" w:semiHidden="0" w:uiPriority="21" w:unhideWhenUsed="0" w:qFormat="1"/>
+    <w:lsdException w:name="Subtle Reference" w:semiHidden="0" w:uiPriority="31" w:unhideWhenUsed="0" w:qFormat="1"/>
+    <w:lsdException w:name="Intense Reference" w:semiHidden="0" w:uiPriority="32" w:unhideWhenUsed="0" w:qFormat="1"/>
+    <w:lsdException w:name="Book Title" w:semiHidden="0" w:uiPriority="33" w:unhideWhenUsed="0" w:qFormat="1"/>
+    <w:lsdException w:name="Bibliography" w:uiPriority="37"/>
+    <w:lsdException w:name="TOC Heading" w:uiPriority="39" w:qFormat="1"/>
+  </w:latentStyles>
+  <w:style w:type="paragraph" w:default="1" w:styleId="Normal">
+    <w:name w:val="Normal"/>
+  </w:style>
+  <w:style w:type="paragraph" w:styleId="Ttulo1">
+    <w:name w:val="heading 1"/>
+    <w:basedOn w:val="Normal"/>
+    <w:next w:val="Normal"/>
+    <w:pPr>
+      <w:keepNext/>
+      <w:keepLines/>
+      <w:spacing w:before="400" w:after="120"/>
+      <w:contextualSpacing/>
+      <w:outlineLvl w:val="0"/>
+    </w:pPr>
+    <w:rPr>
+      <w:sz w:val="40"/>
+      <w:szCs w:val="40"/>
+    </w:rPr>
+  </w:style>
+  <w:style w:type="paragraph" w:styleId="Ttulo2">
+    <w:name w:val="heading 2"/>
+    <w:basedOn w:val="Normal"/>
+    <w:next w:val="Normal"/>
+    <w:pPr>
+      <w:keepNext/>
+      <w:keepLines/>
+      <w:spacing w:before="360" w:after="120"/>
+      <w:contextualSpacing/>
+      <w:outlineLvl w:val="1"/>
+    </w:pPr>
+    <w:rPr>
+      <w:sz w:val="32"/>
+      <w:szCs w:val="32"/>
+    </w:rPr>
+  </w:style>
+  <w:style w:type="paragraph" w:styleId="Ttulo3">
+    <w:name w:val="heading 3"/>
+    <w:basedOn w:val="Normal"/>
+    <w:next w:val="Normal"/>
+    <w:pPr>
+      <w:keepNext/>
+      <w:keepLines/>
+      <w:spacing w:before="320" w:after="80"/>
+      <w:contextualSpacing/>
+      <w:outlineLvl w:val="2"/>
+    </w:pPr>
+    <w:rPr>
+      <w:color w:val="434343"/>
+      <w:sz w:val="28"/>
+      <w:szCs w:val="28"/>
+    </w:rPr>
+  </w:style>
+  <w:style w:type="paragraph" w:styleId="Ttulo4">
+    <w:name w:val="heading 4"/>
+    <w:basedOn w:val="Normal"/>
+    <w:next w:val="Normal"/>
+    <w:pPr>
+      <w:keepNext/>
+      <w:keepLines/>
+      <w:spacing w:before="280" w:after="80"/>
+      <w:contextualSpacing/>
+      <w:outlineLvl w:val="3"/>
+    </w:pPr>
+    <w:rPr>
+      <w:color w:val="666666"/>
+      <w:sz w:val="24"/>
+      <w:szCs w:val="24"/>
+    </w:rPr>
+  </w:style>
+  <w:style w:type="paragraph" w:styleId="Ttulo5">
+    <w:name w:val="heading 5"/>
+    <w:basedOn w:val="Normal"/>
+    <w:next w:val="Normal"/>
+    <w:pPr>
+      <w:keepNext/>
+      <w:keepLines/>
+      <w:spacing w:before="240" w:after="80"/>
+      <w:contextualSpacing/>
+      <w:outlineLvl w:val="4"/>
+    </w:pPr>
+    <w:rPr>
+      <w:color w:val="666666"/>
+    </w:rPr>
+  </w:style>
+  <w:style w:type="paragraph" w:styleId="Ttulo6">
+    <w:name w:val="heading 6"/>
+    <w:basedOn w:val="Normal"/>
+    <w:next w:val="Normal"/>
+    <w:pPr>
+      <w:keepNext/>
+      <w:keepLines/>
+      <w:spacing w:before="240" w:after="80"/>
+      <w:contextualSpacing/>
+      <w:outlineLvl w:val="5"/>
+    </w:pPr>
+    <w:rPr>
+      <w:i/>
+      <w:color w:val="666666"/>
+    </w:rPr>
+  </w:style>
+  <w:style w:type="character" w:default="1" w:styleId="Fuentedeprrafopredeter">
+    <w:name w:val="Default Paragraph Font"/>
+    <w:uiPriority w:val="1"/>
+    <w:semiHidden/>
+    <w:unhideWhenUsed/>
+  </w:style>
+  <w:style w:type="table" w:default="1" w:styleId="Tablanormal">
+    <w:name w:val="Normal Table"/>
+    <w:uiPriority w:val="99"/>
+    <w:semiHidden/>
+    <w:unhideWhenUsed/>
+    <w:tblPr>
+      <w:tblInd w:w="0" w:type="dxa"/>
+      <w:tblCellMar>
+        <w:top w:w="0" w:type="dxa"/>
+        <w:left w:w="108" w:type="dxa"/>
+        <w:bottom w:w="0" w:type="dxa"/>
+        <w:right w:w="108" w:type="dxa"/>
+      </w:tblCellMar>
+    </w:tblPr>
+  </w:style>
+  <w:style w:type="numbering" w:default="1" w:styleId="Sinlista">
+    <w:name w:val="No List"/>
+    <w:uiPriority w:val="99"/>
+    <w:semiHidden/>
+    <w:unhideWhenUsed/>
+  </w:style>
+  <w:style w:type="table" w:customStyle="1" w:styleId="TableNormal">
+    <w:name w:val="Table Normal"/>
+    <w:tblPr>
+      <w:tblCellMar>
+        <w:top w:w="0" w:type="dxa"/>
+        <w:left w:w="0" w:type="dxa"/>
+        <w:bottom w:w="0" w:type="dxa"/>
+        <w:right w:w="0" w:type="dxa"/>
+      </w:tblCellMar>
+    </w:tblPr>
+  </w:style>
+  <w:style w:type="paragraph" w:styleId="Ttulo">
     <w:name w:val="Title"/>
     <w:basedOn w:val="Normal"/>
     <w:next w:val="Normal"/>
@@ -3382,7 +4733,7 @@
   <a:extraClrSchemeLst/>
   <a:extLst>
     <a:ext uri="{05A4C25C-085E-4340-85A3-A5531E510DB2}">
-      <thm15:themeFamily xmlns:thm15="http://schemas.microsoft.com/office/thememl/2012/main" name="Office Theme" id="{62F939B6-93AF-4DB8-9C6B-D6C7DFDC589F}" vid="{4A3C46E8-61CC-4603-A589-7422A47A8E4A}"/>
+      <thm15:themeFamily xmlns:thm15="http://schemas.microsoft.com/office/thememl/2012/main" xmlns="" name="Office Theme" id="{62F939B6-93AF-4DB8-9C6B-D6C7DFDC589F}" vid="{4A3C46E8-61CC-4603-A589-7422A47A8E4A}"/>
     </a:ext>
   </a:extLst>
 </a:theme>

</xml_diff>